<commit_message>
Att relatorio - embarcado
</commit_message>
<xml_diff>
--- a/apresentacoes/Relatório - Controle.docx
+++ b/apresentacoes/Relatório - Controle.docx
@@ -1,6 +1,6 @@
 
 <file path=word/document.xml><?xml version="1.0" encoding="utf-8"?>
-<w:document xmlns:wpc="http://schemas.microsoft.com/office/word/2010/wordprocessingCanvas" xmlns:cx="http://schemas.microsoft.com/office/drawing/2014/chartex" xmlns:cx1="http://schemas.microsoft.com/office/drawing/2015/9/8/chartex" xmlns:cx2="http://schemas.microsoft.com/office/drawing/2015/10/21/chartex" xmlns:cx3="http://schemas.microsoft.com/office/drawing/2016/5/9/chartex" xmlns:cx4="http://schemas.microsoft.com/office/drawing/2016/5/10/chartex" xmlns:cx5="http://schemas.microsoft.com/office/drawing/2016/5/11/chartex" xmlns:cx6="http://schemas.microsoft.com/office/drawing/2016/5/12/chartex" xmlns:cx7="http://schemas.microsoft.com/office/drawing/2016/5/13/chartex" xmlns:cx8="http://schemas.microsoft.com/office/drawing/2016/5/14/chartex" xmlns:mc="http://schemas.openxmlformats.org/markup-compatibility/2006" xmlns:aink="http://schemas.microsoft.com/office/drawing/2016/ink" xmlns:am3d="http://schemas.microsoft.com/office/drawing/2017/model3d" xmlns:o="urn:schemas-microsoft-com:office:office" xmlns:oel="http://schemas.microsoft.com/office/2019/extlst" xmlns:r="http://schemas.openxmlformats.org/officeDocument/2006/relationships" xmlns:m="http://schemas.openxmlformats.org/officeDocument/2006/math" xmlns:v="urn:schemas-microsoft-com:vml" xmlns:wp14="http://schemas.microsoft.com/office/word/2010/wordprocessingDrawing" xmlns:wp="http://schemas.openxmlformats.org/drawingml/2006/wordprocessingDrawing" xmlns:w10="urn:schemas-microsoft-com:office:word" xmlns:w="http://schemas.openxmlformats.org/wordprocessingml/2006/main" xmlns:w14="http://schemas.microsoft.com/office/word/2010/wordml" xmlns:w15="http://schemas.microsoft.com/office/word/2012/wordml" xmlns:w16cex="http://schemas.microsoft.com/office/word/2018/wordml/cex" xmlns:w16cid="http://schemas.microsoft.com/office/word/2016/wordml/cid" xmlns:w16="http://schemas.microsoft.com/office/word/2018/wordml" xmlns:w16sdtdh="http://schemas.microsoft.com/office/word/2020/wordml/sdtdatahash" xmlns:w16se="http://schemas.microsoft.com/office/word/2015/wordml/symex" xmlns:wpg="http://schemas.microsoft.com/office/word/2010/wordprocessingGroup" xmlns:wpi="http://schemas.microsoft.com/office/word/2010/wordprocessingInk" xmlns:wne="http://schemas.microsoft.com/office/word/2006/wordml" xmlns:wps="http://schemas.microsoft.com/office/word/2010/wordprocessingShape" mc:Ignorable="w14 w15 w16se w16cid w16 w16cex w16sdtdh wp14">
+<w:document xmlns:wpc="http://schemas.microsoft.com/office/word/2010/wordprocessingCanvas" xmlns:cx="http://schemas.microsoft.com/office/drawing/2014/chartex" xmlns:cx1="http://schemas.microsoft.com/office/drawing/2015/9/8/chartex" xmlns:cx2="http://schemas.microsoft.com/office/drawing/2015/10/21/chartex" xmlns:cx3="http://schemas.microsoft.com/office/drawing/2016/5/9/chartex" xmlns:cx4="http://schemas.microsoft.com/office/drawing/2016/5/10/chartex" xmlns:cx5="http://schemas.microsoft.com/office/drawing/2016/5/11/chartex" xmlns:cx6="http://schemas.microsoft.com/office/drawing/2016/5/12/chartex" xmlns:cx7="http://schemas.microsoft.com/office/drawing/2016/5/13/chartex" xmlns:cx8="http://schemas.microsoft.com/office/drawing/2016/5/14/chartex" xmlns:mc="http://schemas.openxmlformats.org/markup-compatibility/2006" xmlns:aink="http://schemas.microsoft.com/office/drawing/2016/ink" xmlns:am3d="http://schemas.microsoft.com/office/drawing/2017/model3d" xmlns:o="urn:schemas-microsoft-com:office:office" xmlns:r="http://schemas.openxmlformats.org/officeDocument/2006/relationships" xmlns:m="http://schemas.openxmlformats.org/officeDocument/2006/math" xmlns:v="urn:schemas-microsoft-com:vml" xmlns:wp14="http://schemas.microsoft.com/office/word/2010/wordprocessingDrawing" xmlns:wp="http://schemas.openxmlformats.org/drawingml/2006/wordprocessingDrawing" xmlns:w10="urn:schemas-microsoft-com:office:word" xmlns:w="http://schemas.openxmlformats.org/wordprocessingml/2006/main" xmlns:w14="http://schemas.microsoft.com/office/word/2010/wordml" xmlns:w15="http://schemas.microsoft.com/office/word/2012/wordml" xmlns:w16cid="http://schemas.microsoft.com/office/word/2016/wordml/cid" xmlns:w16se="http://schemas.microsoft.com/office/word/2015/wordml/symex" xmlns:wpg="http://schemas.microsoft.com/office/word/2010/wordprocessingGroup" xmlns:wpi="http://schemas.microsoft.com/office/word/2010/wordprocessingInk" xmlns:wne="http://schemas.microsoft.com/office/word/2006/wordml" xmlns:wps="http://schemas.microsoft.com/office/word/2010/wordprocessingShape" mc:Ignorable="w14 w15 w16se w16cid wp14">
   <w:body>
     <w:p>
       <w:pPr>
@@ -329,7 +329,9 @@
             <w:rPr>
               <w:rFonts w:eastAsiaTheme="minorEastAsia"/>
               <w:noProof/>
+              <w:kern w:val="0"/>
               <w:lang w:eastAsia="pt-BR"/>
+              <w14:ligatures w14:val="none"/>
             </w:rPr>
           </w:pPr>
           <w:r>
@@ -341,7 +343,7 @@
           <w:r>
             <w:fldChar w:fldCharType="separate"/>
           </w:r>
-          <w:hyperlink w:anchor="_Toc149134249" w:history="1">
+          <w:hyperlink w:anchor="_Toc149717833" w:history="1">
             <w:r>
               <w:rPr>
                 <w:rStyle w:val="Hyperlink"/>
@@ -368,7 +370,7 @@
                 <w:noProof/>
                 <w:webHidden/>
               </w:rPr>
-              <w:instrText xml:space="preserve"> PAGEREF _Toc149134249 \h </w:instrText>
+              <w:instrText xml:space="preserve"> PAGEREF _Toc149717833 \h </w:instrText>
             </w:r>
             <w:r>
               <w:rPr>
@@ -408,10 +410,12 @@
             <w:rPr>
               <w:rFonts w:eastAsiaTheme="minorEastAsia"/>
               <w:noProof/>
+              <w:kern w:val="0"/>
               <w:lang w:eastAsia="pt-BR"/>
+              <w14:ligatures w14:val="none"/>
             </w:rPr>
           </w:pPr>
-          <w:hyperlink w:anchor="_Toc149134250" w:history="1">
+          <w:hyperlink w:anchor="_Toc149717834" w:history="1">
             <w:r>
               <w:rPr>
                 <w:rStyle w:val="Hyperlink"/>
@@ -438,7 +442,7 @@
                 <w:noProof/>
                 <w:webHidden/>
               </w:rPr>
-              <w:instrText xml:space="preserve"> PAGEREF _Toc149134250 \h </w:instrText>
+              <w:instrText xml:space="preserve"> PAGEREF _Toc149717834 \h </w:instrText>
             </w:r>
             <w:r>
               <w:rPr>
@@ -478,16 +482,27 @@
             <w:rPr>
               <w:rFonts w:eastAsiaTheme="minorEastAsia"/>
               <w:noProof/>
+              <w:kern w:val="0"/>
               <w:lang w:eastAsia="pt-BR"/>
+              <w14:ligatures w14:val="none"/>
             </w:rPr>
           </w:pPr>
-          <w:hyperlink w:anchor="_Toc149134251" w:history="1">
+          <w:hyperlink w:anchor="_Toc149717835" w:history="1">
             <w:r>
               <w:rPr>
                 <w:rStyle w:val="Hyperlink"/>
                 <w:noProof/>
               </w:rPr>
-              <w:t>2.1 Hardware</w:t>
+              <w:t xml:space="preserve">2.1 </w:t>
+            </w:r>
+            <w:r>
+              <w:rPr>
+                <w:rStyle w:val="Hyperlink"/>
+                <w:i/>
+                <w:iCs/>
+                <w:noProof/>
+              </w:rPr>
+              <w:t>Hardware</w:t>
             </w:r>
             <w:r>
               <w:rPr>
@@ -508,7 +523,7 @@
                 <w:noProof/>
                 <w:webHidden/>
               </w:rPr>
-              <w:instrText xml:space="preserve"> PAGEREF _Toc149134251 \h </w:instrText>
+              <w:instrText xml:space="preserve"> PAGEREF _Toc149717835 \h </w:instrText>
             </w:r>
             <w:r>
               <w:rPr>
@@ -548,10 +563,12 @@
             <w:rPr>
               <w:rFonts w:eastAsiaTheme="minorEastAsia"/>
               <w:noProof/>
+              <w:kern w:val="0"/>
               <w:lang w:eastAsia="pt-BR"/>
+              <w14:ligatures w14:val="none"/>
             </w:rPr>
           </w:pPr>
-          <w:hyperlink w:anchor="_Toc149134252" w:history="1">
+          <w:hyperlink w:anchor="_Toc149717836" w:history="1">
             <w:r>
               <w:rPr>
                 <w:rStyle w:val="Hyperlink"/>
@@ -578,217 +595,7 @@
                 <w:noProof/>
                 <w:webHidden/>
               </w:rPr>
-              <w:instrText xml:space="preserve"> PAGEREF _Toc149134252 \h </w:instrText>
-            </w:r>
-            <w:r>
-              <w:rPr>
-                <w:noProof/>
-                <w:webHidden/>
-              </w:rPr>
-            </w:r>
-            <w:r>
-              <w:rPr>
-                <w:noProof/>
-                <w:webHidden/>
-              </w:rPr>
-              <w:fldChar w:fldCharType="separate"/>
-            </w:r>
-            <w:r>
-              <w:rPr>
-                <w:noProof/>
-                <w:webHidden/>
-              </w:rPr>
-              <w:t>4</w:t>
-            </w:r>
-            <w:r>
-              <w:rPr>
-                <w:noProof/>
-                <w:webHidden/>
-              </w:rPr>
-              <w:fldChar w:fldCharType="end"/>
-            </w:r>
-          </w:hyperlink>
-        </w:p>
-        <w:p>
-          <w:pPr>
-            <w:pStyle w:val="Sumrio1"/>
-            <w:tabs>
-              <w:tab w:val="right" w:leader="dot" w:pos="8494"/>
-            </w:tabs>
-            <w:rPr>
-              <w:rFonts w:eastAsiaTheme="minorEastAsia"/>
-              <w:noProof/>
-              <w:lang w:eastAsia="pt-BR"/>
-            </w:rPr>
-          </w:pPr>
-          <w:hyperlink w:anchor="_Toc149134253" w:history="1">
-            <w:r>
-              <w:rPr>
-                <w:rStyle w:val="Hyperlink"/>
-                <w:noProof/>
-              </w:rPr>
-              <w:t>3 Identificação do Sistema</w:t>
-            </w:r>
-            <w:r>
-              <w:rPr>
-                <w:noProof/>
-                <w:webHidden/>
-              </w:rPr>
-              <w:tab/>
-            </w:r>
-            <w:r>
-              <w:rPr>
-                <w:noProof/>
-                <w:webHidden/>
-              </w:rPr>
-              <w:fldChar w:fldCharType="begin"/>
-            </w:r>
-            <w:r>
-              <w:rPr>
-                <w:noProof/>
-                <w:webHidden/>
-              </w:rPr>
-              <w:instrText xml:space="preserve"> PAGEREF _Toc149134253 \h </w:instrText>
-            </w:r>
-            <w:r>
-              <w:rPr>
-                <w:noProof/>
-                <w:webHidden/>
-              </w:rPr>
-            </w:r>
-            <w:r>
-              <w:rPr>
-                <w:noProof/>
-                <w:webHidden/>
-              </w:rPr>
-              <w:fldChar w:fldCharType="separate"/>
-            </w:r>
-            <w:r>
-              <w:rPr>
-                <w:noProof/>
-                <w:webHidden/>
-              </w:rPr>
-              <w:t>4</w:t>
-            </w:r>
-            <w:r>
-              <w:rPr>
-                <w:noProof/>
-                <w:webHidden/>
-              </w:rPr>
-              <w:fldChar w:fldCharType="end"/>
-            </w:r>
-          </w:hyperlink>
-        </w:p>
-        <w:p>
-          <w:pPr>
-            <w:pStyle w:val="Sumrio1"/>
-            <w:tabs>
-              <w:tab w:val="right" w:leader="dot" w:pos="8494"/>
-            </w:tabs>
-            <w:rPr>
-              <w:rFonts w:eastAsiaTheme="minorEastAsia"/>
-              <w:noProof/>
-              <w:lang w:eastAsia="pt-BR"/>
-            </w:rPr>
-          </w:pPr>
-          <w:hyperlink w:anchor="_Toc149134254" w:history="1">
-            <w:r>
-              <w:rPr>
-                <w:rStyle w:val="Hyperlink"/>
-                <w:noProof/>
-              </w:rPr>
-              <w:t>4 Validação do Sistema</w:t>
-            </w:r>
-            <w:r>
-              <w:rPr>
-                <w:noProof/>
-                <w:webHidden/>
-              </w:rPr>
-              <w:tab/>
-            </w:r>
-            <w:r>
-              <w:rPr>
-                <w:noProof/>
-                <w:webHidden/>
-              </w:rPr>
-              <w:fldChar w:fldCharType="begin"/>
-            </w:r>
-            <w:r>
-              <w:rPr>
-                <w:noProof/>
-                <w:webHidden/>
-              </w:rPr>
-              <w:instrText xml:space="preserve"> PAGEREF _Toc149134254 \h </w:instrText>
-            </w:r>
-            <w:r>
-              <w:rPr>
-                <w:noProof/>
-                <w:webHidden/>
-              </w:rPr>
-            </w:r>
-            <w:r>
-              <w:rPr>
-                <w:noProof/>
-                <w:webHidden/>
-              </w:rPr>
-              <w:fldChar w:fldCharType="separate"/>
-            </w:r>
-            <w:r>
-              <w:rPr>
-                <w:noProof/>
-                <w:webHidden/>
-              </w:rPr>
-              <w:t>4</w:t>
-            </w:r>
-            <w:r>
-              <w:rPr>
-                <w:noProof/>
-                <w:webHidden/>
-              </w:rPr>
-              <w:fldChar w:fldCharType="end"/>
-            </w:r>
-          </w:hyperlink>
-        </w:p>
-        <w:p>
-          <w:pPr>
-            <w:pStyle w:val="Sumrio1"/>
-            <w:tabs>
-              <w:tab w:val="right" w:leader="dot" w:pos="8494"/>
-            </w:tabs>
-            <w:rPr>
-              <w:rFonts w:eastAsiaTheme="minorEastAsia"/>
-              <w:noProof/>
-              <w:lang w:eastAsia="pt-BR"/>
-            </w:rPr>
-          </w:pPr>
-          <w:hyperlink w:anchor="_Toc149134255" w:history="1">
-            <w:r>
-              <w:rPr>
-                <w:rStyle w:val="Hyperlink"/>
-                <w:noProof/>
-              </w:rPr>
-              <w:t>5 Proposta de controle do sistema</w:t>
-            </w:r>
-            <w:r>
-              <w:rPr>
-                <w:noProof/>
-                <w:webHidden/>
-              </w:rPr>
-              <w:tab/>
-            </w:r>
-            <w:r>
-              <w:rPr>
-                <w:noProof/>
-                <w:webHidden/>
-              </w:rPr>
-              <w:fldChar w:fldCharType="begin"/>
-            </w:r>
-            <w:r>
-              <w:rPr>
-                <w:noProof/>
-                <w:webHidden/>
-              </w:rPr>
-              <w:instrText xml:space="preserve"> PAGEREF _Toc149134255 \h </w:instrText>
+              <w:instrText xml:space="preserve"> PAGEREF _Toc149717836 \h </w:instrText>
             </w:r>
             <w:r>
               <w:rPr>
@@ -828,10 +635,228 @@
             <w:rPr>
               <w:rFonts w:eastAsiaTheme="minorEastAsia"/>
               <w:noProof/>
+              <w:kern w:val="0"/>
               <w:lang w:eastAsia="pt-BR"/>
+              <w14:ligatures w14:val="none"/>
             </w:rPr>
           </w:pPr>
-          <w:hyperlink w:anchor="_Toc149134256" w:history="1">
+          <w:hyperlink w:anchor="_Toc149717837" w:history="1">
+            <w:r>
+              <w:rPr>
+                <w:rStyle w:val="Hyperlink"/>
+                <w:noProof/>
+              </w:rPr>
+              <w:t>3 Identificação do Sistema</w:t>
+            </w:r>
+            <w:r>
+              <w:rPr>
+                <w:noProof/>
+                <w:webHidden/>
+              </w:rPr>
+              <w:tab/>
+            </w:r>
+            <w:r>
+              <w:rPr>
+                <w:noProof/>
+                <w:webHidden/>
+              </w:rPr>
+              <w:fldChar w:fldCharType="begin"/>
+            </w:r>
+            <w:r>
+              <w:rPr>
+                <w:noProof/>
+                <w:webHidden/>
+              </w:rPr>
+              <w:instrText xml:space="preserve"> PAGEREF _Toc149717837 \h </w:instrText>
+            </w:r>
+            <w:r>
+              <w:rPr>
+                <w:noProof/>
+                <w:webHidden/>
+              </w:rPr>
+            </w:r>
+            <w:r>
+              <w:rPr>
+                <w:noProof/>
+                <w:webHidden/>
+              </w:rPr>
+              <w:fldChar w:fldCharType="separate"/>
+            </w:r>
+            <w:r>
+              <w:rPr>
+                <w:noProof/>
+                <w:webHidden/>
+              </w:rPr>
+              <w:t>6</w:t>
+            </w:r>
+            <w:r>
+              <w:rPr>
+                <w:noProof/>
+                <w:webHidden/>
+              </w:rPr>
+              <w:fldChar w:fldCharType="end"/>
+            </w:r>
+          </w:hyperlink>
+        </w:p>
+        <w:p>
+          <w:pPr>
+            <w:pStyle w:val="Sumrio1"/>
+            <w:tabs>
+              <w:tab w:val="right" w:leader="dot" w:pos="8494"/>
+            </w:tabs>
+            <w:rPr>
+              <w:rFonts w:eastAsiaTheme="minorEastAsia"/>
+              <w:noProof/>
+              <w:kern w:val="0"/>
+              <w:lang w:eastAsia="pt-BR"/>
+              <w14:ligatures w14:val="none"/>
+            </w:rPr>
+          </w:pPr>
+          <w:hyperlink w:anchor="_Toc149717838" w:history="1">
+            <w:r>
+              <w:rPr>
+                <w:rStyle w:val="Hyperlink"/>
+                <w:noProof/>
+              </w:rPr>
+              <w:t>4 Validação do Sistema</w:t>
+            </w:r>
+            <w:r>
+              <w:rPr>
+                <w:noProof/>
+                <w:webHidden/>
+              </w:rPr>
+              <w:tab/>
+            </w:r>
+            <w:r>
+              <w:rPr>
+                <w:noProof/>
+                <w:webHidden/>
+              </w:rPr>
+              <w:fldChar w:fldCharType="begin"/>
+            </w:r>
+            <w:r>
+              <w:rPr>
+                <w:noProof/>
+                <w:webHidden/>
+              </w:rPr>
+              <w:instrText xml:space="preserve"> PAGEREF _Toc149717838 \h </w:instrText>
+            </w:r>
+            <w:r>
+              <w:rPr>
+                <w:noProof/>
+                <w:webHidden/>
+              </w:rPr>
+            </w:r>
+            <w:r>
+              <w:rPr>
+                <w:noProof/>
+                <w:webHidden/>
+              </w:rPr>
+              <w:fldChar w:fldCharType="separate"/>
+            </w:r>
+            <w:r>
+              <w:rPr>
+                <w:noProof/>
+                <w:webHidden/>
+              </w:rPr>
+              <w:t>12</w:t>
+            </w:r>
+            <w:r>
+              <w:rPr>
+                <w:noProof/>
+                <w:webHidden/>
+              </w:rPr>
+              <w:fldChar w:fldCharType="end"/>
+            </w:r>
+          </w:hyperlink>
+        </w:p>
+        <w:p>
+          <w:pPr>
+            <w:pStyle w:val="Sumrio1"/>
+            <w:tabs>
+              <w:tab w:val="right" w:leader="dot" w:pos="8494"/>
+            </w:tabs>
+            <w:rPr>
+              <w:rFonts w:eastAsiaTheme="minorEastAsia"/>
+              <w:noProof/>
+              <w:kern w:val="0"/>
+              <w:lang w:eastAsia="pt-BR"/>
+              <w14:ligatures w14:val="none"/>
+            </w:rPr>
+          </w:pPr>
+          <w:hyperlink w:anchor="_Toc149717839" w:history="1">
+            <w:r>
+              <w:rPr>
+                <w:rStyle w:val="Hyperlink"/>
+                <w:noProof/>
+              </w:rPr>
+              <w:t>5 Proposta de controle do sistema</w:t>
+            </w:r>
+            <w:r>
+              <w:rPr>
+                <w:noProof/>
+                <w:webHidden/>
+              </w:rPr>
+              <w:tab/>
+            </w:r>
+            <w:r>
+              <w:rPr>
+                <w:noProof/>
+                <w:webHidden/>
+              </w:rPr>
+              <w:fldChar w:fldCharType="begin"/>
+            </w:r>
+            <w:r>
+              <w:rPr>
+                <w:noProof/>
+                <w:webHidden/>
+              </w:rPr>
+              <w:instrText xml:space="preserve"> PAGEREF _Toc149717839 \h </w:instrText>
+            </w:r>
+            <w:r>
+              <w:rPr>
+                <w:noProof/>
+                <w:webHidden/>
+              </w:rPr>
+            </w:r>
+            <w:r>
+              <w:rPr>
+                <w:noProof/>
+                <w:webHidden/>
+              </w:rPr>
+              <w:fldChar w:fldCharType="separate"/>
+            </w:r>
+            <w:r>
+              <w:rPr>
+                <w:noProof/>
+                <w:webHidden/>
+              </w:rPr>
+              <w:t>13</w:t>
+            </w:r>
+            <w:r>
+              <w:rPr>
+                <w:noProof/>
+                <w:webHidden/>
+              </w:rPr>
+              <w:fldChar w:fldCharType="end"/>
+            </w:r>
+          </w:hyperlink>
+        </w:p>
+        <w:p>
+          <w:pPr>
+            <w:pStyle w:val="Sumrio1"/>
+            <w:tabs>
+              <w:tab w:val="right" w:leader="dot" w:pos="8494"/>
+            </w:tabs>
+            <w:rPr>
+              <w:rFonts w:eastAsiaTheme="minorEastAsia"/>
+              <w:noProof/>
+              <w:kern w:val="0"/>
+              <w:lang w:eastAsia="pt-BR"/>
+              <w14:ligatures w14:val="none"/>
+            </w:rPr>
+          </w:pPr>
+          <w:hyperlink w:anchor="_Toc149717840" w:history="1">
             <w:r>
               <w:rPr>
                 <w:rStyle w:val="Hyperlink"/>
@@ -858,7 +883,7 @@
                 <w:noProof/>
                 <w:webHidden/>
               </w:rPr>
-              <w:instrText xml:space="preserve"> PAGEREF _Toc149134256 \h </w:instrText>
+              <w:instrText xml:space="preserve"> PAGEREF _Toc149717840 \h </w:instrText>
             </w:r>
             <w:r>
               <w:rPr>
@@ -878,7 +903,7 @@
                 <w:noProof/>
                 <w:webHidden/>
               </w:rPr>
-              <w:t>5</w:t>
+              <w:t>16</w:t>
             </w:r>
             <w:r>
               <w:rPr>
@@ -898,10 +923,12 @@
             <w:rPr>
               <w:rFonts w:eastAsiaTheme="minorEastAsia"/>
               <w:noProof/>
+              <w:kern w:val="0"/>
               <w:lang w:eastAsia="pt-BR"/>
+              <w14:ligatures w14:val="none"/>
             </w:rPr>
           </w:pPr>
-          <w:hyperlink w:anchor="_Toc149134257" w:history="1">
+          <w:hyperlink w:anchor="_Toc149717841" w:history="1">
             <w:r>
               <w:rPr>
                 <w:rStyle w:val="Hyperlink"/>
@@ -928,7 +955,7 @@
                 <w:noProof/>
                 <w:webHidden/>
               </w:rPr>
-              <w:instrText xml:space="preserve"> PAGEREF _Toc149134257 \h </w:instrText>
+              <w:instrText xml:space="preserve"> PAGEREF _Toc149717841 \h </w:instrText>
             </w:r>
             <w:r>
               <w:rPr>
@@ -948,7 +975,7 @@
                 <w:noProof/>
                 <w:webHidden/>
               </w:rPr>
-              <w:t>5</w:t>
+              <w:t>16</w:t>
             </w:r>
             <w:r>
               <w:rPr>
@@ -1163,7 +1190,7 @@
       <w:pPr>
         <w:pStyle w:val="Ttulo1"/>
       </w:pPr>
-      <w:bookmarkStart w:id="0" w:name="_Toc149134249"/>
+      <w:bookmarkStart w:id="0" w:name="_Toc149717833"/>
       <w:r>
         <w:t xml:space="preserve">1 </w:t>
       </w:r>
@@ -1395,7 +1422,7 @@
       <w:pPr>
         <w:pStyle w:val="Ttulo1"/>
       </w:pPr>
-      <w:bookmarkStart w:id="1" w:name="_Toc149134250"/>
+      <w:bookmarkStart w:id="1" w:name="_Toc149717834"/>
       <w:r>
         <w:t>2 Funcionamento</w:t>
       </w:r>
@@ -1447,7 +1474,7 @@
       <w:pPr>
         <w:pStyle w:val="Ttulo2"/>
       </w:pPr>
-      <w:bookmarkStart w:id="2" w:name="_Toc149134251"/>
+      <w:bookmarkStart w:id="2" w:name="_Toc149717835"/>
       <w:r>
         <w:t xml:space="preserve">2.1 </w:t>
       </w:r>
@@ -1552,7 +1579,15 @@
         <w:t xml:space="preserve"> ponte H, que controlará a tensão e o sentido do motor por meio de dois pinos digitais e um PWM (</w:t>
       </w:r>
       <w:r>
-        <w:t xml:space="preserve">Pulse Width </w:t>
+        <w:t xml:space="preserve">Pulse </w:t>
+      </w:r>
+      <w:proofErr w:type="spellStart"/>
+      <w:r>
+        <w:t>Width</w:t>
+      </w:r>
+      <w:proofErr w:type="spellEnd"/>
+      <w:r>
+        <w:t xml:space="preserve"> </w:t>
       </w:r>
       <w:proofErr w:type="spellStart"/>
       <w:r>
@@ -1737,7 +1772,7 @@
       <w:pPr>
         <w:pStyle w:val="Ttulo2"/>
       </w:pPr>
-      <w:bookmarkStart w:id="3" w:name="_Toc149134252"/>
+      <w:bookmarkStart w:id="3" w:name="_Toc149717836"/>
       <w:r>
         <w:t>2.2 Interface</w:t>
       </w:r>
@@ -1938,7 +1973,7 @@
       <w:pPr>
         <w:pStyle w:val="Ttulo1"/>
       </w:pPr>
-      <w:bookmarkStart w:id="4" w:name="_Toc149134253"/>
+      <w:bookmarkStart w:id="4" w:name="_Toc149717837"/>
       <w:r>
         <w:t>3</w:t>
       </w:r>
@@ -6842,7 +6877,7 @@
       <w:pPr>
         <w:pStyle w:val="Ttulo1"/>
       </w:pPr>
-      <w:bookmarkStart w:id="5" w:name="_Toc149134254"/>
+      <w:bookmarkStart w:id="5" w:name="_Toc149717838"/>
       <w:r>
         <w:lastRenderedPageBreak/>
         <w:t>4</w:t>
@@ -6869,10 +6904,8 @@
     </w:p>
     <w:p>
       <w:pPr>
-        <w:pStyle w:val="Ttulo1"/>
         <w:jc w:val="center"/>
       </w:pPr>
-      <w:bookmarkStart w:id="6" w:name="_Toc149134255"/>
       <w:r>
         <w:rPr>
           <w:noProof/>
@@ -6973,10 +7006,10 @@
     </w:p>
     <w:p>
       <w:pPr>
+        <w:ind w:firstLine="708"/>
         <w:jc w:val="both"/>
       </w:pPr>
       <w:r>
-        <w:tab/>
         <w:t>Sendo a curva azul o que o motor realmente realizou e o vermelho tracejado simulado pela função de transferência obtida pelos ensaios.</w:t>
       </w:r>
     </w:p>
@@ -6984,6 +7017,7 @@
       <w:pPr>
         <w:pStyle w:val="Ttulo1"/>
       </w:pPr>
+      <w:bookmarkStart w:id="6" w:name="_Toc149717839"/>
       <w:r>
         <w:lastRenderedPageBreak/>
         <w:t>5</w:t>
@@ -7921,25 +7955,7 @@
                             <w:rPr>
                               <w:rFonts w:ascii="Cambria Math" w:eastAsiaTheme="minorEastAsia" w:hAnsi="Cambria Math"/>
                             </w:rPr>
-                            <m:t>s*</m:t>
-                          </m:r>
-                          <m:r>
-                            <w:rPr>
-                              <w:rFonts w:ascii="Cambria Math" w:eastAsiaTheme="minorEastAsia" w:hAnsi="Cambria Math"/>
-                            </w:rPr>
-                            <m:t>(</m:t>
-                          </m:r>
-                          <m:r>
-                            <w:rPr>
-                              <w:rFonts w:ascii="Cambria Math" w:eastAsiaTheme="minorEastAsia" w:hAnsi="Cambria Math"/>
-                            </w:rPr>
-                            <m:t>0,2579s+1</m:t>
-                          </m:r>
-                          <m:r>
-                            <w:rPr>
-                              <w:rFonts w:ascii="Cambria Math" w:eastAsiaTheme="minorEastAsia" w:hAnsi="Cambria Math"/>
-                            </w:rPr>
-                            <m:t>)</m:t>
+                            <m:t>s*(0,2579s+1)</m:t>
                           </m:r>
                         </m:den>
                       </m:f>
@@ -7993,19 +8009,7 @@
             <w:rPr>
               <w:rFonts w:ascii="Cambria Math" w:eastAsiaTheme="minorEastAsia" w:hAnsi="Cambria Math"/>
             </w:rPr>
-            <m:t>=</m:t>
-          </m:r>
-          <m:r>
-            <w:rPr>
-              <w:rFonts w:ascii="Cambria Math" w:eastAsiaTheme="minorEastAsia" w:hAnsi="Cambria Math"/>
-            </w:rPr>
-            <m:t>8,46</m:t>
-          </m:r>
-          <m:r>
-            <w:rPr>
-              <w:rFonts w:ascii="Cambria Math" w:eastAsiaTheme="minorEastAsia" w:hAnsi="Cambria Math"/>
-            </w:rPr>
-            <m:t xml:space="preserve"> </m:t>
+            <m:t xml:space="preserve">=8,46 </m:t>
           </m:r>
         </m:oMath>
       </m:oMathPara>
@@ -8166,13 +8170,7 @@
                             <w:rPr>
                               <w:rFonts w:ascii="Cambria Math" w:eastAsiaTheme="minorEastAsia" w:hAnsi="Cambria Math"/>
                             </w:rPr>
-                            <m:t>s+</m:t>
-                          </m:r>
-                          <m:r>
-                            <w:rPr>
-                              <w:rFonts w:ascii="Cambria Math" w:eastAsiaTheme="minorEastAsia" w:hAnsi="Cambria Math"/>
-                            </w:rPr>
-                            <m:t>8,46</m:t>
+                            <m:t>s+8,46</m:t>
                           </m:r>
                         </m:den>
                       </m:f>
@@ -8256,13 +8254,7 @@
             <w:rPr>
               <w:rFonts w:ascii="Cambria Math" w:eastAsiaTheme="minorEastAsia" w:hAnsi="Cambria Math"/>
             </w:rPr>
-            <m:t>=1</m:t>
-          </m:r>
-          <m:r>
-            <w:rPr>
-              <w:rFonts w:ascii="Cambria Math" w:eastAsiaTheme="minorEastAsia" w:hAnsi="Cambria Math"/>
-            </w:rPr>
-            <m:t>→∴</m:t>
+            <m:t>=1→∴</m:t>
           </m:r>
           <m:sSub>
             <m:sSubPr>
@@ -8294,13 +8286,7 @@
             <w:rPr>
               <w:rFonts w:ascii="Cambria Math" w:eastAsiaTheme="minorEastAsia" w:hAnsi="Cambria Math"/>
             </w:rPr>
-            <m:t>=</m:t>
-          </m:r>
-          <m:r>
-            <w:rPr>
-              <w:rFonts w:ascii="Cambria Math" w:eastAsiaTheme="minorEastAsia" w:hAnsi="Cambria Math"/>
-            </w:rPr>
-            <m:t>0,2632</m:t>
+            <m:t>=0,2632</m:t>
           </m:r>
         </m:oMath>
       </m:oMathPara>
@@ -8413,13 +8399,7 @@
                 <w:rPr>
                   <w:rFonts w:ascii="Cambria Math" w:hAnsi="Cambria Math"/>
                 </w:rPr>
-                <m:t>s+</m:t>
-              </m:r>
-              <m:r>
-                <w:rPr>
-                  <w:rFonts w:ascii="Cambria Math" w:hAnsi="Cambria Math"/>
-                </w:rPr>
-                <m:t>8,46</m:t>
+                <m:t>s+8,46</m:t>
               </m:r>
             </m:den>
           </m:f>
@@ -8446,6 +8426,9 @@
         <w:jc w:val="both"/>
       </w:pPr>
       <w:r>
+        <w:rPr>
+          <w:noProof/>
+        </w:rPr>
         <w:drawing>
           <wp:inline distT="0" distB="0" distL="0" distR="0" wp14:anchorId="0630BA85" wp14:editId="19DD934F">
             <wp:extent cx="5400040" cy="4009390"/>
@@ -8650,25 +8633,7 @@
                 <w:rPr>
                   <w:rFonts w:ascii="Cambria Math" w:hAnsi="Cambria Math"/>
                 </w:rPr>
-                <m:t>(s+</m:t>
-              </m:r>
-              <m:r>
-                <w:rPr>
-                  <w:rFonts w:ascii="Cambria Math" w:hAnsi="Cambria Math"/>
-                </w:rPr>
-                <m:t>4,002</m:t>
-              </m:r>
-              <m:r>
-                <w:rPr>
-                  <w:rFonts w:ascii="Cambria Math" w:hAnsi="Cambria Math"/>
-                </w:rPr>
-                <m:t>)(s+</m:t>
-              </m:r>
-              <m:r>
-                <w:rPr>
-                  <w:rFonts w:ascii="Cambria Math" w:hAnsi="Cambria Math"/>
-                </w:rPr>
-                <m:t>1,2*</m:t>
+                <m:t>(s+4,002)(s+1,2*</m:t>
               </m:r>
               <m:sSup>
                 <m:sSupPr>
@@ -9410,13 +9375,7 @@
             <w:rPr>
               <w:rFonts w:ascii="Cambria Math" w:hAnsi="Cambria Math"/>
             </w:rPr>
-            <m:t>s+</m:t>
-          </m:r>
-          <m:r>
-            <w:rPr>
-              <w:rFonts w:ascii="Cambria Math" w:hAnsi="Cambria Math"/>
-            </w:rPr>
-            <m:t>1</m:t>
+            <m:t>s+1</m:t>
           </m:r>
         </m:oMath>
       </m:oMathPara>
@@ -10112,13 +10071,7 @@
                     <w:rPr>
                       <w:rFonts w:ascii="Cambria Math" w:eastAsiaTheme="minorEastAsia" w:hAnsi="Cambria Math"/>
                     </w:rPr>
-                    <m:t>83375000</m:t>
-                  </m:r>
-                  <m:r>
-                    <w:rPr>
-                      <w:rFonts w:ascii="Cambria Math" w:eastAsiaTheme="minorEastAsia" w:hAnsi="Cambria Math"/>
-                    </w:rPr>
-                    <m:t>*</m:t>
+                    <m:t>83375000*</m:t>
                   </m:r>
                   <m:r>
                     <w:rPr>
@@ -10138,13 +10091,7 @@
                 <w:rPr>
                   <w:rFonts w:ascii="Cambria Math" w:eastAsiaTheme="minorEastAsia" w:hAnsi="Cambria Math"/>
                 </w:rPr>
-                <m:t>0,2499</m:t>
-              </m:r>
-              <m:r>
-                <w:rPr>
-                  <w:rFonts w:ascii="Cambria Math" w:eastAsiaTheme="minorEastAsia" w:hAnsi="Cambria Math"/>
-                </w:rPr>
-                <m:t>*</m:t>
+                <m:t>0,2499*</m:t>
               </m:r>
               <m:r>
                 <w:rPr>
@@ -10162,6 +10109,9 @@
         <w:jc w:val="center"/>
       </w:pPr>
       <w:r>
+        <w:rPr>
+          <w:noProof/>
+        </w:rPr>
         <w:drawing>
           <wp:inline distT="0" distB="0" distL="0" distR="0" wp14:anchorId="1CE3E237" wp14:editId="53428087">
             <wp:extent cx="4543425" cy="3381924"/>
@@ -10243,7 +10193,7 @@
       <w:pPr>
         <w:pStyle w:val="Ttulo1"/>
       </w:pPr>
-      <w:bookmarkStart w:id="7" w:name="_Toc149134256"/>
+      <w:bookmarkStart w:id="7" w:name="_Toc149717840"/>
       <w:r>
         <w:t>6</w:t>
       </w:r>
@@ -10261,14 +10211,28 @@
       </w:pPr>
       <w:r>
         <w:tab/>
-        <w:t>Para embarcar um controlador em um microcontrolador ou CLP, por exemplo, o controlador que foi projetado em tempo contínuo precisa ser discretizado, ser discretizado significa que o controlador atualizará em certos tempos definidos por T, conhecido como tempo de amostragem, um exemplo de um sistema discretizado:</w:t>
+        <w:t xml:space="preserve">Para embarcar um controlador em um microcontrolador ou CLP, por exemplo, o controlador que foi projetado em tempo contínuo precisa ser discretizado, ser discretizado significa que o controlador atualizará em certos tempos definidos por T, conhecido como tempo de amostragem, um exemplo de um sistema </w:t>
+      </w:r>
+      <w:proofErr w:type="spellStart"/>
+      <w:r>
+        <w:t>discretizado</w:t>
+      </w:r>
+      <w:proofErr w:type="spellEnd"/>
+      <w:r>
+        <w:t>:</w:t>
       </w:r>
     </w:p>
     <w:p>
       <w:pPr>
-        <w:jc w:val="center"/>
+        <w:ind w:firstLine="708"/>
       </w:pPr>
       <w:r>
+        <w:t xml:space="preserve">Então para isso </w:t>
+      </w:r>
+      <w:r>
+        <w:rPr>
+          <w:noProof/>
+        </w:rPr>
         <w:drawing>
           <wp:inline distT="0" distB="0" distL="0" distR="0" wp14:anchorId="358E0390" wp14:editId="4731B846">
             <wp:extent cx="5400040" cy="1927225"/>
@@ -10315,19 +10279,2324 @@
       <w:pPr>
         <w:jc w:val="both"/>
       </w:pPr>
+      <w:r>
+        <w:tab/>
+        <w:t xml:space="preserve">Então para isso utilizaremos a função de transferência do nosso controlador e será </w:t>
+      </w:r>
+      <w:proofErr w:type="spellStart"/>
+      <w:r>
+        <w:t>discretizado</w:t>
+      </w:r>
+      <w:proofErr w:type="spellEnd"/>
+      <w:r>
+        <w:t xml:space="preserve"> usando a transformada Z e a simplificação dos diagramas com os conversores analógicos/digitais e digitais/analógicos, como na imagem e equação abaixo:</w:t>
+      </w:r>
+    </w:p>
+    <w:p>
+      <w:pPr>
+        <w:jc w:val="center"/>
+      </w:pPr>
+      <w:r>
+        <w:drawing>
+          <wp:inline distT="0" distB="0" distL="0" distR="0" wp14:anchorId="257574DC" wp14:editId="676B771E">
+            <wp:extent cx="5400040" cy="2700020"/>
+            <wp:effectExtent l="0" t="0" r="0" b="5080"/>
+            <wp:docPr id="3" name="Imagem 3"/>
+            <wp:cNvGraphicFramePr>
+              <a:graphicFrameLocks xmlns:a="http://schemas.openxmlformats.org/drawingml/2006/main" noChangeAspect="1"/>
+            </wp:cNvGraphicFramePr>
+            <a:graphic xmlns:a="http://schemas.openxmlformats.org/drawingml/2006/main">
+              <a:graphicData uri="http://schemas.openxmlformats.org/drawingml/2006/picture">
+                <pic:pic xmlns:pic="http://schemas.openxmlformats.org/drawingml/2006/picture">
+                  <pic:nvPicPr>
+                    <pic:cNvPr id="1" name=""/>
+                    <pic:cNvPicPr/>
+                  </pic:nvPicPr>
+                  <pic:blipFill>
+                    <a:blip r:embed="rId26"/>
+                    <a:stretch>
+                      <a:fillRect/>
+                    </a:stretch>
+                  </pic:blipFill>
+                  <pic:spPr>
+                    <a:xfrm>
+                      <a:off x="0" y="0"/>
+                      <a:ext cx="5400040" cy="2700020"/>
+                    </a:xfrm>
+                    <a:prstGeom prst="rect">
+                      <a:avLst/>
+                    </a:prstGeom>
+                  </pic:spPr>
+                </pic:pic>
+              </a:graphicData>
+            </a:graphic>
+          </wp:inline>
+        </w:drawing>
+      </w:r>
+    </w:p>
+    <w:p>
+      <w:pPr>
+        <w:jc w:val="center"/>
+        <w:rPr>
+          <w:rFonts w:ascii="Cambria Math" w:eastAsiaTheme="minorEastAsia" w:hAnsi="Cambria Math"/>
+          <w:i/>
+        </w:rPr>
+      </w:pPr>
+      <m:oMathPara>
+        <m:oMath>
+          <m:r>
+            <w:rPr>
+              <w:rFonts w:ascii="Cambria Math" w:hAnsi="Cambria Math"/>
+            </w:rPr>
+            <w:lastRenderedPageBreak/>
+            <m:t>H</m:t>
+          </m:r>
+          <m:d>
+            <m:dPr>
+              <m:ctrlPr>
+                <w:rPr>
+                  <w:rFonts w:ascii="Cambria Math" w:hAnsi="Cambria Math"/>
+                  <w:i/>
+                </w:rPr>
+              </m:ctrlPr>
+            </m:dPr>
+            <m:e>
+              <m:r>
+                <w:rPr>
+                  <w:rFonts w:ascii="Cambria Math" w:hAnsi="Cambria Math"/>
+                </w:rPr>
+                <m:t>z</m:t>
+              </m:r>
+            </m:e>
+          </m:d>
+          <m:r>
+            <w:rPr>
+              <w:rFonts w:ascii="Cambria Math" w:hAnsi="Cambria Math"/>
+            </w:rPr>
+            <m:t>=</m:t>
+          </m:r>
+          <m:d>
+            <m:dPr>
+              <m:ctrlPr>
+                <w:rPr>
+                  <w:rFonts w:ascii="Cambria Math" w:hAnsi="Cambria Math"/>
+                  <w:i/>
+                </w:rPr>
+              </m:ctrlPr>
+            </m:dPr>
+            <m:e>
+              <m:r>
+                <w:rPr>
+                  <w:rFonts w:ascii="Cambria Math" w:hAnsi="Cambria Math"/>
+                </w:rPr>
+                <m:t>1-</m:t>
+              </m:r>
+              <m:sSup>
+                <m:sSupPr>
+                  <m:ctrlPr>
+                    <w:rPr>
+                      <w:rFonts w:ascii="Cambria Math" w:hAnsi="Cambria Math"/>
+                      <w:i/>
+                    </w:rPr>
+                  </m:ctrlPr>
+                </m:sSupPr>
+                <m:e>
+                  <m:r>
+                    <w:rPr>
+                      <w:rFonts w:ascii="Cambria Math" w:hAnsi="Cambria Math"/>
+                    </w:rPr>
+                    <m:t>z</m:t>
+                  </m:r>
+                </m:e>
+                <m:sup>
+                  <m:r>
+                    <w:rPr>
+                      <w:rFonts w:ascii="Cambria Math" w:hAnsi="Cambria Math"/>
+                    </w:rPr>
+                    <m:t>-1</m:t>
+                  </m:r>
+                </m:sup>
+              </m:sSup>
+            </m:e>
+          </m:d>
+          <m:r>
+            <m:rPr>
+              <m:sty m:val="p"/>
+            </m:rPr>
+            <w:rPr>
+              <w:rFonts w:ascii="Cambria Math" w:hAnsi="Cambria Math" w:cs="Tahoma"/>
+            </w:rPr>
+            <m:t>Ƶ</m:t>
+          </m:r>
+          <m:d>
+            <m:dPr>
+              <m:begChr m:val="["/>
+              <m:endChr m:val="]"/>
+              <m:ctrlPr>
+                <w:rPr>
+                  <w:rFonts w:ascii="Cambria Math" w:hAnsi="Cambria Math" w:cs="Tahoma"/>
+                  <w:i/>
+                </w:rPr>
+              </m:ctrlPr>
+            </m:dPr>
+            <m:e>
+              <m:f>
+                <m:fPr>
+                  <m:ctrlPr>
+                    <w:rPr>
+                      <w:rFonts w:ascii="Cambria Math" w:hAnsi="Cambria Math" w:cs="Tahoma"/>
+                      <w:i/>
+                    </w:rPr>
+                  </m:ctrlPr>
+                </m:fPr>
+                <m:num>
+                  <m:r>
+                    <w:rPr>
+                      <w:rFonts w:ascii="Cambria Math" w:hAnsi="Cambria Math" w:cs="Tahoma"/>
+                    </w:rPr>
+                    <m:t>G(s)</m:t>
+                  </m:r>
+                </m:num>
+                <m:den>
+                  <m:r>
+                    <w:rPr>
+                      <w:rFonts w:ascii="Cambria Math" w:hAnsi="Cambria Math" w:cs="Tahoma"/>
+                    </w:rPr>
+                    <m:t>s</m:t>
+                  </m:r>
+                </m:den>
+              </m:f>
+            </m:e>
+          </m:d>
+        </m:oMath>
+      </m:oMathPara>
+    </w:p>
+    <w:p>
+      <w:pPr>
+        <w:jc w:val="both"/>
+      </w:pPr>
+      <w:r>
+        <w:rPr>
+          <w:rFonts w:ascii="Cambria Math" w:hAnsi="Cambria Math"/>
+        </w:rPr>
+        <w:tab/>
+      </w:r>
+      <w:r>
+        <w:t xml:space="preserve">No primeiro momento o calculo será demonstrado utilizando o controlador de avanço de fase, porém os outros dois controladores serão utilizados a ferramenta do </w:t>
+      </w:r>
+      <w:proofErr w:type="spellStart"/>
+      <w:r>
+        <w:t>MatLab</w:t>
+      </w:r>
+      <w:proofErr w:type="spellEnd"/>
+      <w:r>
+        <w:t>.</w:t>
+      </w:r>
+    </w:p>
+    <w:p>
+      <w:pPr>
+        <w:jc w:val="center"/>
+        <w:rPr>
+          <w:rFonts w:ascii="Cambria Math" w:eastAsiaTheme="minorEastAsia" w:hAnsi="Cambria Math"/>
+          <w:i/>
+        </w:rPr>
+      </w:pPr>
+      <m:oMathPara>
+        <m:oMath>
+          <m:r>
+            <w:rPr>
+              <w:rFonts w:ascii="Cambria Math" w:hAnsi="Cambria Math"/>
+            </w:rPr>
+            <m:t>H</m:t>
+          </m:r>
+          <m:d>
+            <m:dPr>
+              <m:ctrlPr>
+                <w:rPr>
+                  <w:rFonts w:ascii="Cambria Math" w:hAnsi="Cambria Math"/>
+                  <w:i/>
+                </w:rPr>
+              </m:ctrlPr>
+            </m:dPr>
+            <m:e>
+              <m:r>
+                <w:rPr>
+                  <w:rFonts w:ascii="Cambria Math" w:hAnsi="Cambria Math"/>
+                </w:rPr>
+                <m:t>z</m:t>
+              </m:r>
+            </m:e>
+          </m:d>
+          <m:r>
+            <w:rPr>
+              <w:rFonts w:ascii="Cambria Math" w:hAnsi="Cambria Math"/>
+            </w:rPr>
+            <m:t>=</m:t>
+          </m:r>
+          <m:d>
+            <m:dPr>
+              <m:ctrlPr>
+                <w:rPr>
+                  <w:rFonts w:ascii="Cambria Math" w:hAnsi="Cambria Math"/>
+                  <w:i/>
+                </w:rPr>
+              </m:ctrlPr>
+            </m:dPr>
+            <m:e>
+              <m:r>
+                <w:rPr>
+                  <w:rFonts w:ascii="Cambria Math" w:hAnsi="Cambria Math"/>
+                </w:rPr>
+                <m:t>1-</m:t>
+              </m:r>
+              <m:sSup>
+                <m:sSupPr>
+                  <m:ctrlPr>
+                    <w:rPr>
+                      <w:rFonts w:ascii="Cambria Math" w:hAnsi="Cambria Math"/>
+                      <w:i/>
+                    </w:rPr>
+                  </m:ctrlPr>
+                </m:sSupPr>
+                <m:e>
+                  <m:r>
+                    <w:rPr>
+                      <w:rFonts w:ascii="Cambria Math" w:hAnsi="Cambria Math"/>
+                    </w:rPr>
+                    <m:t>z</m:t>
+                  </m:r>
+                </m:e>
+                <m:sup>
+                  <m:r>
+                    <w:rPr>
+                      <w:rFonts w:ascii="Cambria Math" w:hAnsi="Cambria Math"/>
+                    </w:rPr>
+                    <m:t>-1</m:t>
+                  </m:r>
+                </m:sup>
+              </m:sSup>
+            </m:e>
+          </m:d>
+          <m:r>
+            <m:rPr>
+              <m:sty m:val="p"/>
+            </m:rPr>
+            <w:rPr>
+              <w:rFonts w:ascii="Cambria Math" w:hAnsi="Cambria Math" w:cs="Tahoma"/>
+            </w:rPr>
+            <m:t>Ƶ</m:t>
+          </m:r>
+          <m:d>
+            <m:dPr>
+              <m:begChr m:val="["/>
+              <m:endChr m:val="]"/>
+              <m:ctrlPr>
+                <w:rPr>
+                  <w:rFonts w:ascii="Cambria Math" w:hAnsi="Cambria Math" w:cs="Tahoma"/>
+                  <w:i/>
+                </w:rPr>
+              </m:ctrlPr>
+            </m:dPr>
+            <m:e>
+              <m:f>
+                <m:fPr>
+                  <m:ctrlPr>
+                    <w:rPr>
+                      <w:rFonts w:ascii="Cambria Math" w:hAnsi="Cambria Math" w:cs="Tahoma"/>
+                      <w:i/>
+                    </w:rPr>
+                  </m:ctrlPr>
+                </m:fPr>
+                <m:num>
+                  <m:f>
+                    <m:fPr>
+                      <m:ctrlPr>
+                        <w:rPr>
+                          <w:rFonts w:ascii="Cambria Math" w:hAnsi="Cambria Math"/>
+                          <w:i/>
+                        </w:rPr>
+                      </m:ctrlPr>
+                    </m:fPr>
+                    <m:num>
+                      <m:r>
+                        <w:rPr>
+                          <w:rFonts w:ascii="Cambria Math" w:hAnsi="Cambria Math"/>
+                        </w:rPr>
+                        <m:t>0,2632</m:t>
+                      </m:r>
+                      <m:d>
+                        <m:dPr>
+                          <m:ctrlPr>
+                            <w:rPr>
+                              <w:rFonts w:ascii="Cambria Math" w:hAnsi="Cambria Math"/>
+                              <w:i/>
+                            </w:rPr>
+                          </m:ctrlPr>
+                        </m:dPr>
+                        <m:e>
+                          <m:r>
+                            <w:rPr>
+                              <w:rFonts w:ascii="Cambria Math" w:hAnsi="Cambria Math"/>
+                            </w:rPr>
+                            <m:t>s+4</m:t>
+                          </m:r>
+                        </m:e>
+                      </m:d>
+                    </m:num>
+                    <m:den>
+                      <m:r>
+                        <w:rPr>
+                          <w:rFonts w:ascii="Cambria Math" w:hAnsi="Cambria Math"/>
+                        </w:rPr>
+                        <m:t>s+8,46</m:t>
+                      </m:r>
+                    </m:den>
+                  </m:f>
+                </m:num>
+                <m:den>
+                  <m:r>
+                    <w:rPr>
+                      <w:rFonts w:ascii="Cambria Math" w:hAnsi="Cambria Math" w:cs="Tahoma"/>
+                    </w:rPr>
+                    <m:t>s</m:t>
+                  </m:r>
+                </m:den>
+              </m:f>
+            </m:e>
+          </m:d>
+          <m:r>
+            <w:rPr>
+              <w:rFonts w:ascii="Cambria Math" w:hAnsi="Cambria Math" w:cs="Tahoma"/>
+            </w:rPr>
+            <m:t>=</m:t>
+          </m:r>
+          <m:d>
+            <m:dPr>
+              <m:ctrlPr>
+                <w:rPr>
+                  <w:rFonts w:ascii="Cambria Math" w:hAnsi="Cambria Math"/>
+                  <w:i/>
+                </w:rPr>
+              </m:ctrlPr>
+            </m:dPr>
+            <m:e>
+              <m:r>
+                <w:rPr>
+                  <w:rFonts w:ascii="Cambria Math" w:hAnsi="Cambria Math"/>
+                </w:rPr>
+                <m:t>1-</m:t>
+              </m:r>
+              <m:sSup>
+                <m:sSupPr>
+                  <m:ctrlPr>
+                    <w:rPr>
+                      <w:rFonts w:ascii="Cambria Math" w:hAnsi="Cambria Math"/>
+                      <w:i/>
+                    </w:rPr>
+                  </m:ctrlPr>
+                </m:sSupPr>
+                <m:e>
+                  <m:r>
+                    <w:rPr>
+                      <w:rFonts w:ascii="Cambria Math" w:hAnsi="Cambria Math"/>
+                    </w:rPr>
+                    <m:t>z</m:t>
+                  </m:r>
+                </m:e>
+                <m:sup>
+                  <m:r>
+                    <w:rPr>
+                      <w:rFonts w:ascii="Cambria Math" w:hAnsi="Cambria Math"/>
+                    </w:rPr>
+                    <m:t>-1</m:t>
+                  </m:r>
+                </m:sup>
+              </m:sSup>
+            </m:e>
+          </m:d>
+          <m:r>
+            <m:rPr>
+              <m:sty m:val="p"/>
+            </m:rPr>
+            <w:rPr>
+              <w:rFonts w:ascii="Cambria Math" w:hAnsi="Cambria Math" w:cs="Tahoma"/>
+            </w:rPr>
+            <m:t>Ƶ</m:t>
+          </m:r>
+          <m:d>
+            <m:dPr>
+              <m:begChr m:val="["/>
+              <m:endChr m:val="]"/>
+              <m:ctrlPr>
+                <w:rPr>
+                  <w:rFonts w:ascii="Cambria Math" w:hAnsi="Cambria Math" w:cs="Tahoma"/>
+                  <w:i/>
+                </w:rPr>
+              </m:ctrlPr>
+            </m:dPr>
+            <m:e>
+              <m:f>
+                <m:fPr>
+                  <m:ctrlPr>
+                    <w:rPr>
+                      <w:rFonts w:ascii="Cambria Math" w:hAnsi="Cambria Math" w:cs="Tahoma"/>
+                      <w:i/>
+                    </w:rPr>
+                  </m:ctrlPr>
+                </m:fPr>
+                <m:num>
+                  <m:r>
+                    <w:rPr>
+                      <w:rFonts w:ascii="Cambria Math" w:hAnsi="Cambria Math"/>
+                    </w:rPr>
+                    <m:t>0,2632</m:t>
+                  </m:r>
+                  <m:d>
+                    <m:dPr>
+                      <m:ctrlPr>
+                        <w:rPr>
+                          <w:rFonts w:ascii="Cambria Math" w:hAnsi="Cambria Math"/>
+                          <w:i/>
+                        </w:rPr>
+                      </m:ctrlPr>
+                    </m:dPr>
+                    <m:e>
+                      <m:r>
+                        <w:rPr>
+                          <w:rFonts w:ascii="Cambria Math" w:hAnsi="Cambria Math"/>
+                        </w:rPr>
+                        <m:t>s+4</m:t>
+                      </m:r>
+                    </m:e>
+                  </m:d>
+                </m:num>
+                <m:den>
+                  <m:r>
+                    <w:rPr>
+                      <w:rFonts w:ascii="Cambria Math" w:hAnsi="Cambria Math" w:cs="Tahoma"/>
+                    </w:rPr>
+                    <m:t>s</m:t>
+                  </m:r>
+                  <m:r>
+                    <w:rPr>
+                      <w:rFonts w:ascii="Cambria Math" w:hAnsi="Cambria Math" w:cs="Tahoma"/>
+                    </w:rPr>
+                    <m:t>(</m:t>
+                  </m:r>
+                  <m:r>
+                    <w:rPr>
+                      <w:rFonts w:ascii="Cambria Math" w:hAnsi="Cambria Math"/>
+                    </w:rPr>
+                    <m:t>s+8,46</m:t>
+                  </m:r>
+                  <m:r>
+                    <w:rPr>
+                      <w:rFonts w:ascii="Cambria Math" w:hAnsi="Cambria Math"/>
+                    </w:rPr>
+                    <m:t>)</m:t>
+                  </m:r>
+                </m:den>
+              </m:f>
+            </m:e>
+          </m:d>
+        </m:oMath>
+      </m:oMathPara>
+    </w:p>
+    <w:p>
+      <w:pPr>
+        <w:jc w:val="both"/>
+        <w:rPr>
+          <w:rFonts w:ascii="Cambria Math" w:hAnsi="Cambria Math"/>
+        </w:rPr>
+      </w:pPr>
+      <w:r>
+        <w:rPr>
+          <w:rFonts w:ascii="Cambria Math" w:hAnsi="Cambria Math"/>
+        </w:rPr>
+        <w:tab/>
+      </w:r>
+      <w:r>
+        <w:t>Para realizar a transformada Z foi utilizado o método da expansão em frações parciais:</w:t>
+      </w:r>
+    </w:p>
+    <w:p>
+      <w:pPr>
+        <w:jc w:val="both"/>
+        <w:rPr>
+          <w:rFonts w:ascii="Cambria Math" w:eastAsiaTheme="minorEastAsia" w:hAnsi="Cambria Math"/>
+        </w:rPr>
+      </w:pPr>
+      <m:oMathPara>
+        <m:oMath>
+          <m:r>
+            <m:rPr>
+              <m:sty m:val="p"/>
+            </m:rPr>
+            <w:rPr>
+              <w:rFonts w:ascii="Cambria Math" w:hAnsi="Cambria Math" w:cs="Tahoma"/>
+            </w:rPr>
+            <m:t>Ƶ</m:t>
+          </m:r>
+          <m:d>
+            <m:dPr>
+              <m:begChr m:val="["/>
+              <m:endChr m:val="]"/>
+              <m:ctrlPr>
+                <w:rPr>
+                  <w:rFonts w:ascii="Cambria Math" w:hAnsi="Cambria Math" w:cs="Tahoma"/>
+                  <w:i/>
+                </w:rPr>
+              </m:ctrlPr>
+            </m:dPr>
+            <m:e>
+              <m:f>
+                <m:fPr>
+                  <m:ctrlPr>
+                    <w:rPr>
+                      <w:rFonts w:ascii="Cambria Math" w:hAnsi="Cambria Math" w:cs="Tahoma"/>
+                      <w:i/>
+                    </w:rPr>
+                  </m:ctrlPr>
+                </m:fPr>
+                <m:num>
+                  <m:r>
+                    <w:rPr>
+                      <w:rFonts w:ascii="Cambria Math" w:hAnsi="Cambria Math"/>
+                    </w:rPr>
+                    <m:t>0,2632</m:t>
+                  </m:r>
+                  <m:d>
+                    <m:dPr>
+                      <m:ctrlPr>
+                        <w:rPr>
+                          <w:rFonts w:ascii="Cambria Math" w:hAnsi="Cambria Math"/>
+                          <w:i/>
+                        </w:rPr>
+                      </m:ctrlPr>
+                    </m:dPr>
+                    <m:e>
+                      <m:r>
+                        <w:rPr>
+                          <w:rFonts w:ascii="Cambria Math" w:hAnsi="Cambria Math"/>
+                        </w:rPr>
+                        <m:t>s+4</m:t>
+                      </m:r>
+                    </m:e>
+                  </m:d>
+                </m:num>
+                <m:den>
+                  <m:r>
+                    <w:rPr>
+                      <w:rFonts w:ascii="Cambria Math" w:hAnsi="Cambria Math" w:cs="Tahoma"/>
+                    </w:rPr>
+                    <m:t>s(</m:t>
+                  </m:r>
+                  <m:r>
+                    <w:rPr>
+                      <w:rFonts w:ascii="Cambria Math" w:hAnsi="Cambria Math"/>
+                    </w:rPr>
+                    <m:t>s+8,46)</m:t>
+                  </m:r>
+                </m:den>
+              </m:f>
+            </m:e>
+          </m:d>
+          <m:r>
+            <w:rPr>
+              <w:rFonts w:ascii="Cambria Math" w:hAnsi="Cambria Math"/>
+            </w:rPr>
+            <m:t>=</m:t>
+          </m:r>
+          <m:r>
+            <m:rPr>
+              <m:sty m:val="p"/>
+            </m:rPr>
+            <w:rPr>
+              <w:rFonts w:ascii="Cambria Math" w:hAnsi="Cambria Math" w:cs="Tahoma"/>
+            </w:rPr>
+            <m:t>Ƶ</m:t>
+          </m:r>
+          <m:d>
+            <m:dPr>
+              <m:begChr m:val="["/>
+              <m:endChr m:val="]"/>
+              <m:ctrlPr>
+                <w:rPr>
+                  <w:rFonts w:ascii="Cambria Math" w:hAnsi="Cambria Math" w:cs="Tahoma"/>
+                  <w:i/>
+                </w:rPr>
+              </m:ctrlPr>
+            </m:dPr>
+            <m:e>
+              <m:f>
+                <m:fPr>
+                  <m:ctrlPr>
+                    <w:rPr>
+                      <w:rFonts w:ascii="Cambria Math" w:hAnsi="Cambria Math" w:cs="Tahoma"/>
+                      <w:i/>
+                    </w:rPr>
+                  </m:ctrlPr>
+                </m:fPr>
+                <m:num>
+                  <m:r>
+                    <w:rPr>
+                      <w:rFonts w:ascii="Cambria Math" w:hAnsi="Cambria Math" w:cs="Tahoma"/>
+                    </w:rPr>
+                    <m:t>A</m:t>
+                  </m:r>
+                </m:num>
+                <m:den>
+                  <m:r>
+                    <w:rPr>
+                      <w:rFonts w:ascii="Cambria Math" w:hAnsi="Cambria Math" w:cs="Tahoma"/>
+                    </w:rPr>
+                    <m:t>s</m:t>
+                  </m:r>
+                </m:den>
+              </m:f>
+              <m:r>
+                <w:rPr>
+                  <w:rFonts w:ascii="Cambria Math" w:hAnsi="Cambria Math" w:cs="Tahoma"/>
+                </w:rPr>
+                <m:t>+</m:t>
+              </m:r>
+              <m:f>
+                <m:fPr>
+                  <m:ctrlPr>
+                    <w:rPr>
+                      <w:rFonts w:ascii="Cambria Math" w:hAnsi="Cambria Math" w:cs="Tahoma"/>
+                      <w:i/>
+                    </w:rPr>
+                  </m:ctrlPr>
+                </m:fPr>
+                <m:num>
+                  <m:r>
+                    <w:rPr>
+                      <w:rFonts w:ascii="Cambria Math" w:hAnsi="Cambria Math" w:cs="Tahoma"/>
+                    </w:rPr>
+                    <m:t>B</m:t>
+                  </m:r>
+                </m:num>
+                <m:den>
+                  <m:r>
+                    <w:rPr>
+                      <w:rFonts w:ascii="Cambria Math" w:hAnsi="Cambria Math" w:cs="Tahoma"/>
+                    </w:rPr>
+                    <m:t>(s+8,46)</m:t>
+                  </m:r>
+                </m:den>
+              </m:f>
+            </m:e>
+          </m:d>
+        </m:oMath>
+      </m:oMathPara>
+    </w:p>
+    <w:p>
+      <w:pPr>
+        <w:jc w:val="both"/>
+        <w:rPr>
+          <w:rFonts w:ascii="Cambria Math" w:eastAsiaTheme="minorEastAsia" w:hAnsi="Cambria Math"/>
+        </w:rPr>
+      </w:pPr>
+    </w:p>
+    <w:p>
+      <w:pPr>
+        <w:jc w:val="both"/>
+        <w:rPr>
+          <w:rFonts w:ascii="Cambria Math" w:eastAsiaTheme="minorEastAsia" w:hAnsi="Cambria Math"/>
+        </w:rPr>
+      </w:pPr>
+      <m:oMathPara>
+        <m:oMath>
+          <m:d>
+            <m:dPr>
+              <m:begChr m:val="{"/>
+              <m:endChr m:val=""/>
+              <m:ctrlPr>
+                <w:rPr>
+                  <w:rFonts w:ascii="Cambria Math" w:hAnsi="Cambria Math"/>
+                  <w:i/>
+                </w:rPr>
+              </m:ctrlPr>
+            </m:dPr>
+            <m:e>
+              <m:eqArr>
+                <m:eqArrPr>
+                  <m:ctrlPr>
+                    <w:rPr>
+                      <w:rFonts w:ascii="Cambria Math" w:hAnsi="Cambria Math"/>
+                      <w:i/>
+                    </w:rPr>
+                  </m:ctrlPr>
+                </m:eqArrPr>
+                <m:e>
+                  <m:r>
+                    <w:rPr>
+                      <w:rFonts w:ascii="Cambria Math" w:hAnsi="Cambria Math"/>
+                    </w:rPr>
+                    <m:t xml:space="preserve">A= </m:t>
+                  </m:r>
+                  <m:func>
+                    <m:funcPr>
+                      <m:ctrlPr>
+                        <w:rPr>
+                          <w:rFonts w:ascii="Cambria Math" w:hAnsi="Cambria Math"/>
+                          <w:i/>
+                        </w:rPr>
+                      </m:ctrlPr>
+                    </m:funcPr>
+                    <m:fName>
+                      <m:limLow>
+                        <m:limLowPr>
+                          <m:ctrlPr>
+                            <w:rPr>
+                              <w:rFonts w:ascii="Cambria Math" w:hAnsi="Cambria Math"/>
+                              <w:i/>
+                            </w:rPr>
+                          </m:ctrlPr>
+                        </m:limLowPr>
+                        <m:e>
+                          <m:r>
+                            <m:rPr>
+                              <m:sty m:val="p"/>
+                            </m:rPr>
+                            <w:rPr>
+                              <w:rFonts w:ascii="Cambria Math" w:hAnsi="Cambria Math"/>
+                            </w:rPr>
+                            <m:t>lim</m:t>
+                          </m:r>
+                        </m:e>
+                        <m:lim>
+                          <m:r>
+                            <w:rPr>
+                              <w:rFonts w:ascii="Cambria Math" w:hAnsi="Cambria Math"/>
+                            </w:rPr>
+                            <m:t>s→0</m:t>
+                          </m:r>
+                        </m:lim>
+                      </m:limLow>
+                    </m:fName>
+                    <m:e>
+                      <m:d>
+                        <m:dPr>
+                          <m:ctrlPr>
+                            <w:rPr>
+                              <w:rFonts w:ascii="Cambria Math" w:hAnsi="Cambria Math"/>
+                              <w:i/>
+                            </w:rPr>
+                          </m:ctrlPr>
+                        </m:dPr>
+                        <m:e>
+                          <m:f>
+                            <m:fPr>
+                              <m:ctrlPr>
+                                <w:rPr>
+                                  <w:rFonts w:ascii="Cambria Math" w:hAnsi="Cambria Math" w:cs="Tahoma"/>
+                                  <w:i/>
+                                </w:rPr>
+                              </m:ctrlPr>
+                            </m:fPr>
+                            <m:num>
+                              <m:r>
+                                <w:rPr>
+                                  <w:rFonts w:ascii="Cambria Math" w:hAnsi="Cambria Math"/>
+                                </w:rPr>
+                                <m:t>0,2632</m:t>
+                              </m:r>
+                              <m:d>
+                                <m:dPr>
+                                  <m:ctrlPr>
+                                    <w:rPr>
+                                      <w:rFonts w:ascii="Cambria Math" w:hAnsi="Cambria Math"/>
+                                      <w:i/>
+                                    </w:rPr>
+                                  </m:ctrlPr>
+                                </m:dPr>
+                                <m:e>
+                                  <m:r>
+                                    <w:rPr>
+                                      <w:rFonts w:ascii="Cambria Math" w:hAnsi="Cambria Math"/>
+                                    </w:rPr>
+                                    <m:t>s+4</m:t>
+                                  </m:r>
+                                </m:e>
+                              </m:d>
+                            </m:num>
+                            <m:den>
+                              <m:r>
+                                <w:rPr>
+                                  <w:rFonts w:ascii="Cambria Math" w:hAnsi="Cambria Math" w:cs="Tahoma"/>
+                                </w:rPr>
+                                <m:t>s</m:t>
+                              </m:r>
+                              <m:d>
+                                <m:dPr>
+                                  <m:ctrlPr>
+                                    <w:rPr>
+                                      <w:rFonts w:ascii="Cambria Math" w:hAnsi="Cambria Math" w:cs="Tahoma"/>
+                                      <w:i/>
+                                    </w:rPr>
+                                  </m:ctrlPr>
+                                </m:dPr>
+                                <m:e>
+                                  <m:r>
+                                    <w:rPr>
+                                      <w:rFonts w:ascii="Cambria Math" w:hAnsi="Cambria Math"/>
+                                    </w:rPr>
+                                    <m:t>s+8,46</m:t>
+                                  </m:r>
+                                  <m:ctrlPr>
+                                    <w:rPr>
+                                      <w:rFonts w:ascii="Cambria Math" w:hAnsi="Cambria Math"/>
+                                      <w:i/>
+                                    </w:rPr>
+                                  </m:ctrlPr>
+                                </m:e>
+                              </m:d>
+                            </m:den>
+                          </m:f>
+                          <m:ctrlPr>
+                            <w:rPr>
+                              <w:rFonts w:ascii="Cambria Math" w:hAnsi="Cambria Math" w:cs="Tahoma"/>
+                              <w:i/>
+                            </w:rPr>
+                          </m:ctrlPr>
+                        </m:e>
+                      </m:d>
+                      <m:r>
+                        <w:rPr>
+                          <w:rFonts w:ascii="Cambria Math" w:hAnsi="Cambria Math" w:cs="Tahoma"/>
+                        </w:rPr>
+                        <m:t>*s=</m:t>
+                      </m:r>
+                      <m:f>
+                        <m:fPr>
+                          <m:ctrlPr>
+                            <w:rPr>
+                              <w:rFonts w:ascii="Cambria Math" w:hAnsi="Cambria Math" w:cs="Tahoma"/>
+                              <w:i/>
+                            </w:rPr>
+                          </m:ctrlPr>
+                        </m:fPr>
+                        <m:num>
+                          <m:r>
+                            <w:rPr>
+                              <w:rFonts w:ascii="Cambria Math" w:hAnsi="Cambria Math"/>
+                            </w:rPr>
+                            <m:t>0,2632</m:t>
+                          </m:r>
+                          <m:d>
+                            <m:dPr>
+                              <m:ctrlPr>
+                                <w:rPr>
+                                  <w:rFonts w:ascii="Cambria Math" w:hAnsi="Cambria Math"/>
+                                  <w:i/>
+                                </w:rPr>
+                              </m:ctrlPr>
+                            </m:dPr>
+                            <m:e>
+                              <m:r>
+                                <w:rPr>
+                                  <w:rFonts w:ascii="Cambria Math" w:hAnsi="Cambria Math"/>
+                                </w:rPr>
+                                <m:t>0</m:t>
+                              </m:r>
+                              <m:r>
+                                <w:rPr>
+                                  <w:rFonts w:ascii="Cambria Math" w:hAnsi="Cambria Math"/>
+                                </w:rPr>
+                                <m:t>+4</m:t>
+                              </m:r>
+                            </m:e>
+                          </m:d>
+                        </m:num>
+                        <m:den>
+                          <m:d>
+                            <m:dPr>
+                              <m:ctrlPr>
+                                <w:rPr>
+                                  <w:rFonts w:ascii="Cambria Math" w:hAnsi="Cambria Math" w:cs="Tahoma"/>
+                                  <w:i/>
+                                </w:rPr>
+                              </m:ctrlPr>
+                            </m:dPr>
+                            <m:e>
+                              <m:r>
+                                <w:rPr>
+                                  <w:rFonts w:ascii="Cambria Math" w:hAnsi="Cambria Math"/>
+                                </w:rPr>
+                                <m:t>0</m:t>
+                              </m:r>
+                              <m:r>
+                                <w:rPr>
+                                  <w:rFonts w:ascii="Cambria Math" w:hAnsi="Cambria Math"/>
+                                </w:rPr>
+                                <m:t>+8,46</m:t>
+                              </m:r>
+                              <m:ctrlPr>
+                                <w:rPr>
+                                  <w:rFonts w:ascii="Cambria Math" w:hAnsi="Cambria Math"/>
+                                  <w:i/>
+                                </w:rPr>
+                              </m:ctrlPr>
+                            </m:e>
+                          </m:d>
+                        </m:den>
+                      </m:f>
+                    </m:e>
+                  </m:func>
+                  <m:r>
+                    <w:rPr>
+                      <w:rFonts w:ascii="Cambria Math" w:hAnsi="Cambria Math" w:cs="Tahoma"/>
+                    </w:rPr>
+                    <m:t xml:space="preserve">=0,1244 </m:t>
+                  </m:r>
+                </m:e>
+                <m:e>
+                  <m:r>
+                    <w:rPr>
+                      <w:rFonts w:ascii="Cambria Math" w:hAnsi="Cambria Math"/>
+                    </w:rPr>
+                    <m:t xml:space="preserve">A= </m:t>
+                  </m:r>
+                  <m:func>
+                    <m:funcPr>
+                      <m:ctrlPr>
+                        <w:rPr>
+                          <w:rFonts w:ascii="Cambria Math" w:hAnsi="Cambria Math"/>
+                          <w:i/>
+                        </w:rPr>
+                      </m:ctrlPr>
+                    </m:funcPr>
+                    <m:fName>
+                      <m:limLow>
+                        <m:limLowPr>
+                          <m:ctrlPr>
+                            <w:rPr>
+                              <w:rFonts w:ascii="Cambria Math" w:hAnsi="Cambria Math"/>
+                              <w:i/>
+                            </w:rPr>
+                          </m:ctrlPr>
+                        </m:limLowPr>
+                        <m:e>
+                          <m:r>
+                            <m:rPr>
+                              <m:sty m:val="p"/>
+                            </m:rPr>
+                            <w:rPr>
+                              <w:rFonts w:ascii="Cambria Math" w:hAnsi="Cambria Math"/>
+                            </w:rPr>
+                            <m:t>lim</m:t>
+                          </m:r>
+                        </m:e>
+                        <m:lim>
+                          <m:r>
+                            <w:rPr>
+                              <w:rFonts w:ascii="Cambria Math" w:hAnsi="Cambria Math"/>
+                            </w:rPr>
+                            <m:t>s→</m:t>
+                          </m:r>
+                          <m:r>
+                            <w:rPr>
+                              <w:rFonts w:ascii="Cambria Math" w:hAnsi="Cambria Math"/>
+                            </w:rPr>
+                            <m:t>-8,46</m:t>
+                          </m:r>
+                        </m:lim>
+                      </m:limLow>
+                    </m:fName>
+                    <m:e>
+                      <m:d>
+                        <m:dPr>
+                          <m:ctrlPr>
+                            <w:rPr>
+                              <w:rFonts w:ascii="Cambria Math" w:hAnsi="Cambria Math"/>
+                              <w:i/>
+                            </w:rPr>
+                          </m:ctrlPr>
+                        </m:dPr>
+                        <m:e>
+                          <m:f>
+                            <m:fPr>
+                              <m:ctrlPr>
+                                <w:rPr>
+                                  <w:rFonts w:ascii="Cambria Math" w:hAnsi="Cambria Math" w:cs="Tahoma"/>
+                                  <w:i/>
+                                </w:rPr>
+                              </m:ctrlPr>
+                            </m:fPr>
+                            <m:num>
+                              <m:r>
+                                <w:rPr>
+                                  <w:rFonts w:ascii="Cambria Math" w:hAnsi="Cambria Math"/>
+                                </w:rPr>
+                                <m:t>0,2632</m:t>
+                              </m:r>
+                              <m:d>
+                                <m:dPr>
+                                  <m:ctrlPr>
+                                    <w:rPr>
+                                      <w:rFonts w:ascii="Cambria Math" w:hAnsi="Cambria Math"/>
+                                      <w:i/>
+                                    </w:rPr>
+                                  </m:ctrlPr>
+                                </m:dPr>
+                                <m:e>
+                                  <m:r>
+                                    <w:rPr>
+                                      <w:rFonts w:ascii="Cambria Math" w:hAnsi="Cambria Math"/>
+                                    </w:rPr>
+                                    <m:t>s+4</m:t>
+                                  </m:r>
+                                </m:e>
+                              </m:d>
+                            </m:num>
+                            <m:den>
+                              <m:r>
+                                <w:rPr>
+                                  <w:rFonts w:ascii="Cambria Math" w:hAnsi="Cambria Math" w:cs="Tahoma"/>
+                                </w:rPr>
+                                <m:t>s</m:t>
+                              </m:r>
+                              <m:d>
+                                <m:dPr>
+                                  <m:ctrlPr>
+                                    <w:rPr>
+                                      <w:rFonts w:ascii="Cambria Math" w:hAnsi="Cambria Math" w:cs="Tahoma"/>
+                                      <w:i/>
+                                    </w:rPr>
+                                  </m:ctrlPr>
+                                </m:dPr>
+                                <m:e>
+                                  <m:r>
+                                    <w:rPr>
+                                      <w:rFonts w:ascii="Cambria Math" w:hAnsi="Cambria Math"/>
+                                    </w:rPr>
+                                    <m:t>s+8,46</m:t>
+                                  </m:r>
+                                  <m:ctrlPr>
+                                    <w:rPr>
+                                      <w:rFonts w:ascii="Cambria Math" w:hAnsi="Cambria Math"/>
+                                      <w:i/>
+                                    </w:rPr>
+                                  </m:ctrlPr>
+                                </m:e>
+                              </m:d>
+                            </m:den>
+                          </m:f>
+                          <m:ctrlPr>
+                            <w:rPr>
+                              <w:rFonts w:ascii="Cambria Math" w:hAnsi="Cambria Math" w:cs="Tahoma"/>
+                              <w:i/>
+                            </w:rPr>
+                          </m:ctrlPr>
+                        </m:e>
+                      </m:d>
+                      <m:r>
+                        <w:rPr>
+                          <w:rFonts w:ascii="Cambria Math" w:hAnsi="Cambria Math" w:cs="Tahoma"/>
+                        </w:rPr>
+                        <m:t>*</m:t>
+                      </m:r>
+                      <m:r>
+                        <w:rPr>
+                          <w:rFonts w:ascii="Cambria Math" w:hAnsi="Cambria Math" w:cs="Tahoma"/>
+                        </w:rPr>
+                        <m:t>(</m:t>
+                      </m:r>
+                      <m:r>
+                        <w:rPr>
+                          <w:rFonts w:ascii="Cambria Math" w:hAnsi="Cambria Math" w:cs="Tahoma"/>
+                        </w:rPr>
+                        <m:t>s</m:t>
+                      </m:r>
+                      <m:r>
+                        <w:rPr>
+                          <w:rFonts w:ascii="Cambria Math" w:hAnsi="Cambria Math" w:cs="Tahoma"/>
+                        </w:rPr>
+                        <m:t>+8,46)</m:t>
+                      </m:r>
+                      <m:r>
+                        <w:rPr>
+                          <w:rFonts w:ascii="Cambria Math" w:hAnsi="Cambria Math" w:cs="Tahoma"/>
+                        </w:rPr>
+                        <m:t>=</m:t>
+                      </m:r>
+                      <m:f>
+                        <m:fPr>
+                          <m:ctrlPr>
+                            <w:rPr>
+                              <w:rFonts w:ascii="Cambria Math" w:hAnsi="Cambria Math" w:cs="Tahoma"/>
+                              <w:i/>
+                            </w:rPr>
+                          </m:ctrlPr>
+                        </m:fPr>
+                        <m:num>
+                          <m:r>
+                            <w:rPr>
+                              <w:rFonts w:ascii="Cambria Math" w:hAnsi="Cambria Math"/>
+                            </w:rPr>
+                            <m:t>0,2632</m:t>
+                          </m:r>
+                          <m:d>
+                            <m:dPr>
+                              <m:ctrlPr>
+                                <w:rPr>
+                                  <w:rFonts w:ascii="Cambria Math" w:hAnsi="Cambria Math"/>
+                                  <w:i/>
+                                </w:rPr>
+                              </m:ctrlPr>
+                            </m:dPr>
+                            <m:e>
+                              <m:r>
+                                <w:rPr>
+                                  <w:rFonts w:ascii="Cambria Math" w:hAnsi="Cambria Math"/>
+                                </w:rPr>
+                                <m:t>-8,46</m:t>
+                              </m:r>
+                              <m:r>
+                                <w:rPr>
+                                  <w:rFonts w:ascii="Cambria Math" w:hAnsi="Cambria Math"/>
+                                </w:rPr>
+                                <m:t>+4</m:t>
+                              </m:r>
+                            </m:e>
+                          </m:d>
+                        </m:num>
+                        <m:den>
+                          <m:r>
+                            <w:rPr>
+                              <w:rFonts w:ascii="Cambria Math" w:hAnsi="Cambria Math" w:cs="Tahoma"/>
+                            </w:rPr>
+                            <m:t>-8,46</m:t>
+                          </m:r>
+                        </m:den>
+                      </m:f>
+                    </m:e>
+                  </m:func>
+                  <m:r>
+                    <w:rPr>
+                      <w:rFonts w:ascii="Cambria Math" w:hAnsi="Cambria Math"/>
+                    </w:rPr>
+                    <m:t>=0,13876</m:t>
+                  </m:r>
+                </m:e>
+              </m:eqArr>
+            </m:e>
+          </m:d>
+        </m:oMath>
+      </m:oMathPara>
+    </w:p>
+    <w:p>
+      <w:pPr>
+        <w:jc w:val="both"/>
+        <w:rPr>
+          <w:rFonts w:ascii="Cambria Math" w:eastAsiaTheme="minorEastAsia" w:hAnsi="Cambria Math"/>
+        </w:rPr>
+      </w:pPr>
+    </w:p>
+    <w:p>
+      <w:pPr>
+        <w:jc w:val="both"/>
+        <w:rPr>
+          <w:rFonts w:ascii="Cambria Math" w:eastAsiaTheme="minorEastAsia" w:hAnsi="Cambria Math"/>
+        </w:rPr>
+      </w:pPr>
+      <m:oMathPara>
+        <m:oMath>
+          <m:r>
+            <m:rPr>
+              <m:sty m:val="p"/>
+            </m:rPr>
+            <w:rPr>
+              <w:rFonts w:ascii="Cambria Math" w:hAnsi="Cambria Math" w:cs="Tahoma"/>
+            </w:rPr>
+            <m:t>Ƶ</m:t>
+          </m:r>
+          <m:d>
+            <m:dPr>
+              <m:begChr m:val="["/>
+              <m:endChr m:val="]"/>
+              <m:ctrlPr>
+                <w:rPr>
+                  <w:rFonts w:ascii="Cambria Math" w:hAnsi="Cambria Math" w:cs="Tahoma"/>
+                  <w:i/>
+                </w:rPr>
+              </m:ctrlPr>
+            </m:dPr>
+            <m:e>
+              <m:f>
+                <m:fPr>
+                  <m:ctrlPr>
+                    <w:rPr>
+                      <w:rFonts w:ascii="Cambria Math" w:hAnsi="Cambria Math" w:cs="Tahoma"/>
+                      <w:i/>
+                    </w:rPr>
+                  </m:ctrlPr>
+                </m:fPr>
+                <m:num>
+                  <m:r>
+                    <w:rPr>
+                      <w:rFonts w:ascii="Cambria Math" w:hAnsi="Cambria Math"/>
+                    </w:rPr>
+                    <m:t>0,2632</m:t>
+                  </m:r>
+                  <m:d>
+                    <m:dPr>
+                      <m:ctrlPr>
+                        <w:rPr>
+                          <w:rFonts w:ascii="Cambria Math" w:hAnsi="Cambria Math"/>
+                          <w:i/>
+                        </w:rPr>
+                      </m:ctrlPr>
+                    </m:dPr>
+                    <m:e>
+                      <m:r>
+                        <w:rPr>
+                          <w:rFonts w:ascii="Cambria Math" w:hAnsi="Cambria Math"/>
+                        </w:rPr>
+                        <m:t>s+4</m:t>
+                      </m:r>
+                    </m:e>
+                  </m:d>
+                </m:num>
+                <m:den>
+                  <m:r>
+                    <w:rPr>
+                      <w:rFonts w:ascii="Cambria Math" w:hAnsi="Cambria Math" w:cs="Tahoma"/>
+                    </w:rPr>
+                    <m:t>s(</m:t>
+                  </m:r>
+                  <m:r>
+                    <w:rPr>
+                      <w:rFonts w:ascii="Cambria Math" w:hAnsi="Cambria Math"/>
+                    </w:rPr>
+                    <m:t>s+8,46)</m:t>
+                  </m:r>
+                </m:den>
+              </m:f>
+            </m:e>
+          </m:d>
+          <m:r>
+            <w:rPr>
+              <w:rFonts w:ascii="Cambria Math" w:hAnsi="Cambria Math"/>
+            </w:rPr>
+            <m:t>=</m:t>
+          </m:r>
+          <m:r>
+            <m:rPr>
+              <m:sty m:val="p"/>
+            </m:rPr>
+            <w:rPr>
+              <w:rFonts w:ascii="Cambria Math" w:hAnsi="Cambria Math" w:cs="Tahoma"/>
+            </w:rPr>
+            <m:t>Ƶ</m:t>
+          </m:r>
+          <m:d>
+            <m:dPr>
+              <m:begChr m:val="["/>
+              <m:endChr m:val="]"/>
+              <m:ctrlPr>
+                <w:rPr>
+                  <w:rFonts w:ascii="Cambria Math" w:hAnsi="Cambria Math" w:cs="Tahoma"/>
+                  <w:i/>
+                </w:rPr>
+              </m:ctrlPr>
+            </m:dPr>
+            <m:e>
+              <m:f>
+                <m:fPr>
+                  <m:ctrlPr>
+                    <w:rPr>
+                      <w:rFonts w:ascii="Cambria Math" w:hAnsi="Cambria Math" w:cs="Tahoma"/>
+                      <w:i/>
+                    </w:rPr>
+                  </m:ctrlPr>
+                </m:fPr>
+                <m:num>
+                  <m:r>
+                    <w:rPr>
+                      <w:rFonts w:ascii="Cambria Math" w:hAnsi="Cambria Math" w:cs="Tahoma"/>
+                    </w:rPr>
+                    <m:t>0,1244</m:t>
+                  </m:r>
+                </m:num>
+                <m:den>
+                  <m:r>
+                    <w:rPr>
+                      <w:rFonts w:ascii="Cambria Math" w:hAnsi="Cambria Math" w:cs="Tahoma"/>
+                    </w:rPr>
+                    <m:t>s</m:t>
+                  </m:r>
+                </m:den>
+              </m:f>
+              <m:r>
+                <w:rPr>
+                  <w:rFonts w:ascii="Cambria Math" w:hAnsi="Cambria Math" w:cs="Tahoma"/>
+                </w:rPr>
+                <m:t>+</m:t>
+              </m:r>
+              <m:f>
+                <m:fPr>
+                  <m:ctrlPr>
+                    <w:rPr>
+                      <w:rFonts w:ascii="Cambria Math" w:hAnsi="Cambria Math" w:cs="Tahoma"/>
+                      <w:i/>
+                    </w:rPr>
+                  </m:ctrlPr>
+                </m:fPr>
+                <m:num>
+                  <m:r>
+                    <w:rPr>
+                      <w:rFonts w:ascii="Cambria Math" w:hAnsi="Cambria Math" w:cs="Tahoma"/>
+                    </w:rPr>
+                    <m:t>0,13876</m:t>
+                  </m:r>
+                </m:num>
+                <m:den>
+                  <m:r>
+                    <w:rPr>
+                      <w:rFonts w:ascii="Cambria Math" w:hAnsi="Cambria Math" w:cs="Tahoma"/>
+                    </w:rPr>
+                    <m:t>(s+8,46)</m:t>
+                  </m:r>
+                </m:den>
+              </m:f>
+            </m:e>
+          </m:d>
+          <m:r>
+            <w:rPr>
+              <w:rFonts w:ascii="Cambria Math" w:hAnsi="Cambria Math" w:cs="Tahoma"/>
+            </w:rPr>
+            <m:t>=0,1244*</m:t>
+          </m:r>
+          <m:f>
+            <m:fPr>
+              <m:ctrlPr>
+                <w:rPr>
+                  <w:rFonts w:ascii="Cambria Math" w:hAnsi="Cambria Math" w:cs="Tahoma"/>
+                  <w:i/>
+                </w:rPr>
+              </m:ctrlPr>
+            </m:fPr>
+            <m:num>
+              <m:r>
+                <w:rPr>
+                  <w:rFonts w:ascii="Cambria Math" w:hAnsi="Cambria Math" w:cs="Tahoma"/>
+                </w:rPr>
+                <m:t>z</m:t>
+              </m:r>
+            </m:num>
+            <m:den>
+              <m:r>
+                <w:rPr>
+                  <w:rFonts w:ascii="Cambria Math" w:hAnsi="Cambria Math" w:cs="Tahoma"/>
+                </w:rPr>
+                <m:t>z-1</m:t>
+              </m:r>
+            </m:den>
+          </m:f>
+          <m:r>
+            <w:rPr>
+              <w:rFonts w:ascii="Cambria Math" w:hAnsi="Cambria Math" w:cs="Tahoma"/>
+            </w:rPr>
+            <m:t>+0,13876*</m:t>
+          </m:r>
+          <m:f>
+            <m:fPr>
+              <m:ctrlPr>
+                <w:rPr>
+                  <w:rFonts w:ascii="Cambria Math" w:hAnsi="Cambria Math" w:cs="Tahoma"/>
+                  <w:i/>
+                </w:rPr>
+              </m:ctrlPr>
+            </m:fPr>
+            <m:num>
+              <m:r>
+                <w:rPr>
+                  <w:rFonts w:ascii="Cambria Math" w:hAnsi="Cambria Math" w:cs="Tahoma"/>
+                </w:rPr>
+                <m:t>z</m:t>
+              </m:r>
+            </m:num>
+            <m:den>
+              <m:r>
+                <w:rPr>
+                  <w:rFonts w:ascii="Cambria Math" w:hAnsi="Cambria Math" w:cs="Tahoma"/>
+                </w:rPr>
+                <m:t>z-</m:t>
+              </m:r>
+              <m:sSup>
+                <m:sSupPr>
+                  <m:ctrlPr>
+                    <w:rPr>
+                      <w:rFonts w:ascii="Cambria Math" w:hAnsi="Cambria Math" w:cs="Tahoma"/>
+                      <w:i/>
+                    </w:rPr>
+                  </m:ctrlPr>
+                </m:sSupPr>
+                <m:e>
+                  <m:r>
+                    <w:rPr>
+                      <w:rFonts w:ascii="Cambria Math" w:hAnsi="Cambria Math" w:cs="Tahoma"/>
+                    </w:rPr>
+                    <m:t>e</m:t>
+                  </m:r>
+                </m:e>
+                <m:sup>
+                  <m:r>
+                    <w:rPr>
+                      <w:rFonts w:ascii="Cambria Math" w:hAnsi="Cambria Math" w:cs="Tahoma"/>
+                    </w:rPr>
+                    <m:t>-8,46*T</m:t>
+                  </m:r>
+                </m:sup>
+              </m:sSup>
+              <m:r>
+                <w:rPr>
+                  <w:rFonts w:ascii="Cambria Math" w:hAnsi="Cambria Math" w:cs="Tahoma"/>
+                </w:rPr>
+                <m:t xml:space="preserve"> </m:t>
+              </m:r>
+            </m:den>
+          </m:f>
+        </m:oMath>
+      </m:oMathPara>
+    </w:p>
+    <w:p>
+      <w:pPr>
+        <w:jc w:val="both"/>
+        <w:rPr>
+          <w:rFonts w:ascii="Cambria Math" w:eastAsiaTheme="minorEastAsia" w:hAnsi="Cambria Math"/>
+        </w:rPr>
+      </w:pPr>
+    </w:p>
+    <w:p>
+      <w:pPr>
+        <w:jc w:val="both"/>
+        <w:rPr>
+          <w:rFonts w:ascii="Cambria Math" w:eastAsiaTheme="minorEastAsia" w:hAnsi="Cambria Math"/>
+        </w:rPr>
+      </w:pPr>
+      <m:oMathPara>
+        <m:oMath>
+          <m:r>
+            <w:rPr>
+              <w:rFonts w:ascii="Cambria Math" w:hAnsi="Cambria Math"/>
+            </w:rPr>
+            <m:t>H</m:t>
+          </m:r>
+          <m:d>
+            <m:dPr>
+              <m:ctrlPr>
+                <w:rPr>
+                  <w:rFonts w:ascii="Cambria Math" w:hAnsi="Cambria Math"/>
+                  <w:i/>
+                </w:rPr>
+              </m:ctrlPr>
+            </m:dPr>
+            <m:e>
+              <m:r>
+                <w:rPr>
+                  <w:rFonts w:ascii="Cambria Math" w:hAnsi="Cambria Math"/>
+                </w:rPr>
+                <m:t>z</m:t>
+              </m:r>
+            </m:e>
+          </m:d>
+          <m:r>
+            <w:rPr>
+              <w:rFonts w:ascii="Cambria Math" w:hAnsi="Cambria Math"/>
+            </w:rPr>
+            <m:t>=</m:t>
+          </m:r>
+          <m:d>
+            <m:dPr>
+              <m:ctrlPr>
+                <w:rPr>
+                  <w:rFonts w:ascii="Cambria Math" w:hAnsi="Cambria Math"/>
+                  <w:i/>
+                </w:rPr>
+              </m:ctrlPr>
+            </m:dPr>
+            <m:e>
+              <m:r>
+                <w:rPr>
+                  <w:rFonts w:ascii="Cambria Math" w:hAnsi="Cambria Math"/>
+                </w:rPr>
+                <m:t>1-</m:t>
+              </m:r>
+              <m:sSup>
+                <m:sSupPr>
+                  <m:ctrlPr>
+                    <w:rPr>
+                      <w:rFonts w:ascii="Cambria Math" w:hAnsi="Cambria Math"/>
+                      <w:i/>
+                    </w:rPr>
+                  </m:ctrlPr>
+                </m:sSupPr>
+                <m:e>
+                  <m:r>
+                    <w:rPr>
+                      <w:rFonts w:ascii="Cambria Math" w:hAnsi="Cambria Math"/>
+                    </w:rPr>
+                    <m:t>z</m:t>
+                  </m:r>
+                </m:e>
+                <m:sup>
+                  <m:r>
+                    <w:rPr>
+                      <w:rFonts w:ascii="Cambria Math" w:hAnsi="Cambria Math"/>
+                    </w:rPr>
+                    <m:t>-1</m:t>
+                  </m:r>
+                </m:sup>
+              </m:sSup>
+            </m:e>
+          </m:d>
+          <m:d>
+            <m:dPr>
+              <m:ctrlPr>
+                <w:rPr>
+                  <w:rFonts w:ascii="Cambria Math" w:hAnsi="Cambria Math" w:cs="Tahoma"/>
+                </w:rPr>
+              </m:ctrlPr>
+            </m:dPr>
+            <m:e>
+              <m:r>
+                <w:rPr>
+                  <w:rFonts w:ascii="Cambria Math" w:hAnsi="Cambria Math" w:cs="Tahoma"/>
+                </w:rPr>
+                <m:t>0,1244*</m:t>
+              </m:r>
+              <m:f>
+                <m:fPr>
+                  <m:ctrlPr>
+                    <w:rPr>
+                      <w:rFonts w:ascii="Cambria Math" w:hAnsi="Cambria Math" w:cs="Tahoma"/>
+                      <w:i/>
+                    </w:rPr>
+                  </m:ctrlPr>
+                </m:fPr>
+                <m:num>
+                  <m:r>
+                    <w:rPr>
+                      <w:rFonts w:ascii="Cambria Math" w:hAnsi="Cambria Math" w:cs="Tahoma"/>
+                    </w:rPr>
+                    <m:t>z</m:t>
+                  </m:r>
+                </m:num>
+                <m:den>
+                  <m:r>
+                    <w:rPr>
+                      <w:rFonts w:ascii="Cambria Math" w:hAnsi="Cambria Math" w:cs="Tahoma"/>
+                    </w:rPr>
+                    <m:t>z-1</m:t>
+                  </m:r>
+                </m:den>
+              </m:f>
+              <m:r>
+                <w:rPr>
+                  <w:rFonts w:ascii="Cambria Math" w:hAnsi="Cambria Math" w:cs="Tahoma"/>
+                </w:rPr>
+                <m:t>+0,13876*</m:t>
+              </m:r>
+              <m:f>
+                <m:fPr>
+                  <m:ctrlPr>
+                    <w:rPr>
+                      <w:rFonts w:ascii="Cambria Math" w:hAnsi="Cambria Math" w:cs="Tahoma"/>
+                      <w:i/>
+                    </w:rPr>
+                  </m:ctrlPr>
+                </m:fPr>
+                <m:num>
+                  <m:r>
+                    <w:rPr>
+                      <w:rFonts w:ascii="Cambria Math" w:hAnsi="Cambria Math" w:cs="Tahoma"/>
+                    </w:rPr>
+                    <m:t>z</m:t>
+                  </m:r>
+                </m:num>
+                <m:den>
+                  <m:r>
+                    <w:rPr>
+                      <w:rFonts w:ascii="Cambria Math" w:hAnsi="Cambria Math" w:cs="Tahoma"/>
+                    </w:rPr>
+                    <m:t>z-</m:t>
+                  </m:r>
+                  <m:sSup>
+                    <m:sSupPr>
+                      <m:ctrlPr>
+                        <w:rPr>
+                          <w:rFonts w:ascii="Cambria Math" w:hAnsi="Cambria Math" w:cs="Tahoma"/>
+                          <w:i/>
+                        </w:rPr>
+                      </m:ctrlPr>
+                    </m:sSupPr>
+                    <m:e>
+                      <m:r>
+                        <w:rPr>
+                          <w:rFonts w:ascii="Cambria Math" w:hAnsi="Cambria Math" w:cs="Tahoma"/>
+                        </w:rPr>
+                        <m:t>e</m:t>
+                      </m:r>
+                    </m:e>
+                    <m:sup>
+                      <m:r>
+                        <w:rPr>
+                          <w:rFonts w:ascii="Cambria Math" w:hAnsi="Cambria Math" w:cs="Tahoma"/>
+                        </w:rPr>
+                        <m:t>-8,46*T</m:t>
+                      </m:r>
+                    </m:sup>
+                  </m:sSup>
+                  <m:r>
+                    <w:rPr>
+                      <w:rFonts w:ascii="Cambria Math" w:hAnsi="Cambria Math" w:cs="Tahoma"/>
+                    </w:rPr>
+                    <m:t xml:space="preserve"> </m:t>
+                  </m:r>
+                </m:den>
+              </m:f>
+              <m:ctrlPr>
+                <w:rPr>
+                  <w:rFonts w:ascii="Cambria Math" w:hAnsi="Cambria Math" w:cs="Tahoma"/>
+                  <w:i/>
+                </w:rPr>
+              </m:ctrlPr>
+            </m:e>
+          </m:d>
+        </m:oMath>
+      </m:oMathPara>
+    </w:p>
+    <w:p>
+      <w:pPr>
+        <w:jc w:val="both"/>
+        <w:rPr>
+          <w:rFonts w:ascii="Cambria Math" w:eastAsiaTheme="minorEastAsia" w:hAnsi="Cambria Math"/>
+        </w:rPr>
+      </w:pPr>
+    </w:p>
+    <w:p>
+      <w:pPr>
+        <w:jc w:val="both"/>
+        <w:rPr>
+          <w:rFonts w:ascii="Cambria Math" w:eastAsiaTheme="minorEastAsia" w:hAnsi="Cambria Math"/>
+        </w:rPr>
+      </w:pPr>
+      <m:oMathPara>
+        <m:oMath>
+          <m:r>
+            <w:rPr>
+              <w:rFonts w:ascii="Cambria Math" w:hAnsi="Cambria Math"/>
+            </w:rPr>
+            <m:t>H</m:t>
+          </m:r>
+          <m:d>
+            <m:dPr>
+              <m:ctrlPr>
+                <w:rPr>
+                  <w:rFonts w:ascii="Cambria Math" w:hAnsi="Cambria Math"/>
+                  <w:i/>
+                </w:rPr>
+              </m:ctrlPr>
+            </m:dPr>
+            <m:e>
+              <m:r>
+                <w:rPr>
+                  <w:rFonts w:ascii="Cambria Math" w:hAnsi="Cambria Math"/>
+                </w:rPr>
+                <m:t>z</m:t>
+              </m:r>
+            </m:e>
+          </m:d>
+          <m:r>
+            <w:rPr>
+              <w:rFonts w:ascii="Cambria Math" w:hAnsi="Cambria Math"/>
+            </w:rPr>
+            <m:t>=</m:t>
+          </m:r>
+          <m:d>
+            <m:dPr>
+              <m:ctrlPr>
+                <w:rPr>
+                  <w:rFonts w:ascii="Cambria Math" w:hAnsi="Cambria Math"/>
+                  <w:i/>
+                </w:rPr>
+              </m:ctrlPr>
+            </m:dPr>
+            <m:e>
+              <m:f>
+                <m:fPr>
+                  <m:ctrlPr>
+                    <w:rPr>
+                      <w:rFonts w:ascii="Cambria Math" w:hAnsi="Cambria Math"/>
+                      <w:i/>
+                    </w:rPr>
+                  </m:ctrlPr>
+                </m:fPr>
+                <m:num>
+                  <m:r>
+                    <w:rPr>
+                      <w:rFonts w:ascii="Cambria Math" w:hAnsi="Cambria Math"/>
+                    </w:rPr>
+                    <m:t>z-1</m:t>
+                  </m:r>
+                </m:num>
+                <m:den>
+                  <m:r>
+                    <w:rPr>
+                      <w:rFonts w:ascii="Cambria Math" w:hAnsi="Cambria Math"/>
+                    </w:rPr>
+                    <m:t>z</m:t>
+                  </m:r>
+                </m:den>
+              </m:f>
+            </m:e>
+          </m:d>
+          <m:d>
+            <m:dPr>
+              <m:ctrlPr>
+                <w:rPr>
+                  <w:rFonts w:ascii="Cambria Math" w:hAnsi="Cambria Math" w:cs="Tahoma"/>
+                </w:rPr>
+              </m:ctrlPr>
+            </m:dPr>
+            <m:e>
+              <m:f>
+                <m:fPr>
+                  <m:ctrlPr>
+                    <w:rPr>
+                      <w:rFonts w:ascii="Cambria Math" w:hAnsi="Cambria Math" w:cs="Tahoma"/>
+                      <w:i/>
+                    </w:rPr>
+                  </m:ctrlPr>
+                </m:fPr>
+                <m:num>
+                  <m:r>
+                    <w:rPr>
+                      <w:rFonts w:ascii="Cambria Math" w:hAnsi="Cambria Math" w:cs="Tahoma"/>
+                    </w:rPr>
+                    <m:t>0,1244*z*</m:t>
+                  </m:r>
+                  <m:d>
+                    <m:dPr>
+                      <m:ctrlPr>
+                        <w:rPr>
+                          <w:rFonts w:ascii="Cambria Math" w:hAnsi="Cambria Math" w:cs="Tahoma"/>
+                          <w:i/>
+                        </w:rPr>
+                      </m:ctrlPr>
+                    </m:dPr>
+                    <m:e>
+                      <m:r>
+                        <w:rPr>
+                          <w:rFonts w:ascii="Cambria Math" w:hAnsi="Cambria Math" w:cs="Tahoma"/>
+                        </w:rPr>
+                        <m:t>z-</m:t>
+                      </m:r>
+                      <m:sSup>
+                        <m:sSupPr>
+                          <m:ctrlPr>
+                            <w:rPr>
+                              <w:rFonts w:ascii="Cambria Math" w:hAnsi="Cambria Math" w:cs="Tahoma"/>
+                              <w:i/>
+                            </w:rPr>
+                          </m:ctrlPr>
+                        </m:sSupPr>
+                        <m:e>
+                          <m:r>
+                            <w:rPr>
+                              <w:rFonts w:ascii="Cambria Math" w:hAnsi="Cambria Math" w:cs="Tahoma"/>
+                            </w:rPr>
+                            <m:t>e</m:t>
+                          </m:r>
+                        </m:e>
+                        <m:sup>
+                          <m:r>
+                            <w:rPr>
+                              <w:rFonts w:ascii="Cambria Math" w:hAnsi="Cambria Math" w:cs="Tahoma"/>
+                            </w:rPr>
+                            <m:t>-8,46*T</m:t>
+                          </m:r>
+                        </m:sup>
+                      </m:sSup>
+                    </m:e>
+                  </m:d>
+                  <m:r>
+                    <w:rPr>
+                      <w:rFonts w:ascii="Cambria Math" w:hAnsi="Cambria Math" w:cs="Tahoma"/>
+                    </w:rPr>
+                    <m:t>+0,13876*z*(z-1)</m:t>
+                  </m:r>
+                </m:num>
+                <m:den>
+                  <m:r>
+                    <w:rPr>
+                      <w:rFonts w:ascii="Cambria Math" w:hAnsi="Cambria Math" w:cs="Tahoma"/>
+                    </w:rPr>
+                    <m:t>(z-1)(z-</m:t>
+                  </m:r>
+                  <m:sSup>
+                    <m:sSupPr>
+                      <m:ctrlPr>
+                        <w:rPr>
+                          <w:rFonts w:ascii="Cambria Math" w:hAnsi="Cambria Math" w:cs="Tahoma"/>
+                          <w:i/>
+                        </w:rPr>
+                      </m:ctrlPr>
+                    </m:sSupPr>
+                    <m:e>
+                      <m:r>
+                        <w:rPr>
+                          <w:rFonts w:ascii="Cambria Math" w:hAnsi="Cambria Math" w:cs="Tahoma"/>
+                        </w:rPr>
+                        <m:t>e</m:t>
+                      </m:r>
+                    </m:e>
+                    <m:sup>
+                      <m:r>
+                        <w:rPr>
+                          <w:rFonts w:ascii="Cambria Math" w:hAnsi="Cambria Math" w:cs="Tahoma"/>
+                        </w:rPr>
+                        <m:t>-8,46*T</m:t>
+                      </m:r>
+                    </m:sup>
+                  </m:sSup>
+                  <m:r>
+                    <w:rPr>
+                      <w:rFonts w:ascii="Cambria Math" w:hAnsi="Cambria Math" w:cs="Tahoma"/>
+                    </w:rPr>
+                    <m:t>)</m:t>
+                  </m:r>
+                </m:den>
+              </m:f>
+              <m:ctrlPr>
+                <w:rPr>
+                  <w:rFonts w:ascii="Cambria Math" w:hAnsi="Cambria Math" w:cs="Tahoma"/>
+                  <w:i/>
+                </w:rPr>
+              </m:ctrlPr>
+            </m:e>
+          </m:d>
+        </m:oMath>
+      </m:oMathPara>
+    </w:p>
+    <w:p>
+      <w:pPr>
+        <w:jc w:val="both"/>
+        <w:rPr>
+          <w:rFonts w:ascii="Cambria Math" w:eastAsiaTheme="minorEastAsia" w:hAnsi="Cambria Math"/>
+        </w:rPr>
+      </w:pPr>
+    </w:p>
+    <w:p>
+      <w:pPr>
+        <w:jc w:val="both"/>
+        <w:rPr>
+          <w:rFonts w:ascii="Cambria Math" w:eastAsiaTheme="minorEastAsia" w:hAnsi="Cambria Math"/>
+        </w:rPr>
+      </w:pPr>
+      <m:oMathPara>
+        <m:oMath>
+          <m:r>
+            <w:rPr>
+              <w:rFonts w:ascii="Cambria Math" w:hAnsi="Cambria Math"/>
+            </w:rPr>
+            <m:t>H</m:t>
+          </m:r>
+          <m:d>
+            <m:dPr>
+              <m:ctrlPr>
+                <w:rPr>
+                  <w:rFonts w:ascii="Cambria Math" w:hAnsi="Cambria Math"/>
+                  <w:i/>
+                </w:rPr>
+              </m:ctrlPr>
+            </m:dPr>
+            <m:e>
+              <m:r>
+                <w:rPr>
+                  <w:rFonts w:ascii="Cambria Math" w:hAnsi="Cambria Math"/>
+                </w:rPr>
+                <m:t>z</m:t>
+              </m:r>
+            </m:e>
+          </m:d>
+          <m:r>
+            <w:rPr>
+              <w:rFonts w:ascii="Cambria Math" w:hAnsi="Cambria Math"/>
+            </w:rPr>
+            <m:t>=</m:t>
+          </m:r>
+          <m:f>
+            <m:fPr>
+              <m:ctrlPr>
+                <w:rPr>
+                  <w:rFonts w:ascii="Cambria Math" w:hAnsi="Cambria Math" w:cs="Tahoma"/>
+                  <w:i/>
+                </w:rPr>
+              </m:ctrlPr>
+            </m:fPr>
+            <m:num>
+              <m:r>
+                <w:rPr>
+                  <w:rFonts w:ascii="Cambria Math" w:hAnsi="Cambria Math" w:cs="Tahoma"/>
+                </w:rPr>
+                <m:t>0,1244*</m:t>
+              </m:r>
+              <m:d>
+                <m:dPr>
+                  <m:ctrlPr>
+                    <w:rPr>
+                      <w:rFonts w:ascii="Cambria Math" w:hAnsi="Cambria Math" w:cs="Tahoma"/>
+                      <w:i/>
+                    </w:rPr>
+                  </m:ctrlPr>
+                </m:dPr>
+                <m:e>
+                  <m:r>
+                    <w:rPr>
+                      <w:rFonts w:ascii="Cambria Math" w:hAnsi="Cambria Math" w:cs="Tahoma"/>
+                    </w:rPr>
+                    <m:t>z-</m:t>
+                  </m:r>
+                  <m:sSup>
+                    <m:sSupPr>
+                      <m:ctrlPr>
+                        <w:rPr>
+                          <w:rFonts w:ascii="Cambria Math" w:hAnsi="Cambria Math" w:cs="Tahoma"/>
+                          <w:i/>
+                        </w:rPr>
+                      </m:ctrlPr>
+                    </m:sSupPr>
+                    <m:e>
+                      <m:r>
+                        <w:rPr>
+                          <w:rFonts w:ascii="Cambria Math" w:hAnsi="Cambria Math" w:cs="Tahoma"/>
+                        </w:rPr>
+                        <m:t>e</m:t>
+                      </m:r>
+                    </m:e>
+                    <m:sup>
+                      <m:r>
+                        <w:rPr>
+                          <w:rFonts w:ascii="Cambria Math" w:hAnsi="Cambria Math" w:cs="Tahoma"/>
+                        </w:rPr>
+                        <m:t>-8,46*T</m:t>
+                      </m:r>
+                    </m:sup>
+                  </m:sSup>
+                </m:e>
+              </m:d>
+              <m:r>
+                <w:rPr>
+                  <w:rFonts w:ascii="Cambria Math" w:hAnsi="Cambria Math" w:cs="Tahoma"/>
+                </w:rPr>
+                <m:t>+0,13876*(z-1)</m:t>
+              </m:r>
+            </m:num>
+            <m:den>
+              <m:r>
+                <w:rPr>
+                  <w:rFonts w:ascii="Cambria Math" w:hAnsi="Cambria Math" w:cs="Tahoma"/>
+                </w:rPr>
+                <m:t>(z-</m:t>
+              </m:r>
+              <m:sSup>
+                <m:sSupPr>
+                  <m:ctrlPr>
+                    <w:rPr>
+                      <w:rFonts w:ascii="Cambria Math" w:hAnsi="Cambria Math" w:cs="Tahoma"/>
+                      <w:i/>
+                    </w:rPr>
+                  </m:ctrlPr>
+                </m:sSupPr>
+                <m:e>
+                  <m:r>
+                    <w:rPr>
+                      <w:rFonts w:ascii="Cambria Math" w:hAnsi="Cambria Math" w:cs="Tahoma"/>
+                    </w:rPr>
+                    <m:t>e</m:t>
+                  </m:r>
+                </m:e>
+                <m:sup>
+                  <m:r>
+                    <w:rPr>
+                      <w:rFonts w:ascii="Cambria Math" w:hAnsi="Cambria Math" w:cs="Tahoma"/>
+                    </w:rPr>
+                    <m:t>-8,46*T</m:t>
+                  </m:r>
+                </m:sup>
+              </m:sSup>
+              <m:r>
+                <w:rPr>
+                  <w:rFonts w:ascii="Cambria Math" w:hAnsi="Cambria Math" w:cs="Tahoma"/>
+                </w:rPr>
+                <m:t>)</m:t>
+              </m:r>
+            </m:den>
+          </m:f>
+        </m:oMath>
+      </m:oMathPara>
+      <w:bookmarkStart w:id="8" w:name="_GoBack"/>
+      <w:bookmarkEnd w:id="8"/>
+    </w:p>
+    <w:p>
+      <w:pPr>
+        <w:jc w:val="both"/>
+      </w:pPr>
+      <w:r>
+        <w:rPr>
+          <w:rFonts w:ascii="Cambria Math" w:hAnsi="Cambria Math"/>
+        </w:rPr>
+        <w:tab/>
+      </w:r>
+      <w:r>
+        <w:t xml:space="preserve">Considerando um tempo de amostragem para os controladores de 10ms, </w:t>
+      </w:r>
+      <m:oMath>
+        <m:r>
+          <w:rPr>
+            <w:rFonts w:ascii="Cambria Math" w:hAnsi="Cambria Math"/>
+          </w:rPr>
+          <m:t>T</m:t>
+        </m:r>
+        <m:r>
+          <m:rPr>
+            <m:sty m:val="p"/>
+          </m:rPr>
+          <w:rPr>
+            <w:rFonts w:ascii="Cambria Math" w:hAnsi="Cambria Math"/>
+          </w:rPr>
+          <m:t>=0.01</m:t>
+        </m:r>
+      </m:oMath>
+      <w:r>
+        <w:t>, chegamos a seguinte função discreta:</w:t>
+      </w:r>
+    </w:p>
+    <w:p>
+      <w:pPr>
+        <w:jc w:val="both"/>
+        <w:rPr>
+          <w:rFonts w:ascii="Cambria Math" w:eastAsiaTheme="minorEastAsia" w:hAnsi="Cambria Math"/>
+        </w:rPr>
+      </w:pPr>
+      <m:oMathPara>
+        <m:oMath>
+          <m:r>
+            <w:rPr>
+              <w:rFonts w:ascii="Cambria Math" w:hAnsi="Cambria Math"/>
+            </w:rPr>
+            <m:t>H</m:t>
+          </m:r>
+          <m:d>
+            <m:dPr>
+              <m:ctrlPr>
+                <w:rPr>
+                  <w:rFonts w:ascii="Cambria Math" w:hAnsi="Cambria Math"/>
+                  <w:i/>
+                </w:rPr>
+              </m:ctrlPr>
+            </m:dPr>
+            <m:e>
+              <m:r>
+                <w:rPr>
+                  <w:rFonts w:ascii="Cambria Math" w:hAnsi="Cambria Math"/>
+                </w:rPr>
+                <m:t>z</m:t>
+              </m:r>
+            </m:e>
+          </m:d>
+          <m:r>
+            <w:rPr>
+              <w:rFonts w:ascii="Cambria Math" w:hAnsi="Cambria Math"/>
+            </w:rPr>
+            <m:t>=</m:t>
+          </m:r>
+          <m:f>
+            <m:fPr>
+              <m:ctrlPr>
+                <w:rPr>
+                  <w:rFonts w:ascii="Cambria Math" w:hAnsi="Cambria Math" w:cs="Tahoma"/>
+                  <w:i/>
+                </w:rPr>
+              </m:ctrlPr>
+            </m:fPr>
+            <m:num>
+              <m:r>
+                <w:rPr>
+                  <w:rFonts w:ascii="Cambria Math" w:hAnsi="Cambria Math" w:cs="Tahoma"/>
+                </w:rPr>
+                <m:t>0,1244*</m:t>
+              </m:r>
+              <m:d>
+                <m:dPr>
+                  <m:ctrlPr>
+                    <w:rPr>
+                      <w:rFonts w:ascii="Cambria Math" w:hAnsi="Cambria Math" w:cs="Tahoma"/>
+                      <w:i/>
+                    </w:rPr>
+                  </m:ctrlPr>
+                </m:dPr>
+                <m:e>
+                  <m:r>
+                    <w:rPr>
+                      <w:rFonts w:ascii="Cambria Math" w:hAnsi="Cambria Math" w:cs="Tahoma"/>
+                    </w:rPr>
+                    <m:t>z-</m:t>
+                  </m:r>
+                  <m:sSup>
+                    <m:sSupPr>
+                      <m:ctrlPr>
+                        <w:rPr>
+                          <w:rFonts w:ascii="Cambria Math" w:hAnsi="Cambria Math" w:cs="Tahoma"/>
+                          <w:i/>
+                        </w:rPr>
+                      </m:ctrlPr>
+                    </m:sSupPr>
+                    <m:e>
+                      <m:r>
+                        <w:rPr>
+                          <w:rFonts w:ascii="Cambria Math" w:hAnsi="Cambria Math" w:cs="Tahoma"/>
+                        </w:rPr>
+                        <m:t>e</m:t>
+                      </m:r>
+                    </m:e>
+                    <m:sup>
+                      <m:r>
+                        <w:rPr>
+                          <w:rFonts w:ascii="Cambria Math" w:hAnsi="Cambria Math" w:cs="Tahoma"/>
+                        </w:rPr>
+                        <m:t>-8,46*</m:t>
+                      </m:r>
+                      <m:r>
+                        <w:rPr>
+                          <w:rFonts w:ascii="Cambria Math" w:hAnsi="Cambria Math" w:cs="Tahoma"/>
+                        </w:rPr>
+                        <m:t>0,01</m:t>
+                      </m:r>
+                    </m:sup>
+                  </m:sSup>
+                </m:e>
+              </m:d>
+              <m:r>
+                <w:rPr>
+                  <w:rFonts w:ascii="Cambria Math" w:hAnsi="Cambria Math" w:cs="Tahoma"/>
+                </w:rPr>
+                <m:t>+0,13876*(z-1)</m:t>
+              </m:r>
+            </m:num>
+            <m:den>
+              <m:r>
+                <w:rPr>
+                  <w:rFonts w:ascii="Cambria Math" w:hAnsi="Cambria Math" w:cs="Tahoma"/>
+                </w:rPr>
+                <m:t>(z-</m:t>
+              </m:r>
+              <m:sSup>
+                <m:sSupPr>
+                  <m:ctrlPr>
+                    <w:rPr>
+                      <w:rFonts w:ascii="Cambria Math" w:hAnsi="Cambria Math" w:cs="Tahoma"/>
+                      <w:i/>
+                    </w:rPr>
+                  </m:ctrlPr>
+                </m:sSupPr>
+                <m:e>
+                  <m:r>
+                    <w:rPr>
+                      <w:rFonts w:ascii="Cambria Math" w:hAnsi="Cambria Math" w:cs="Tahoma"/>
+                    </w:rPr>
+                    <m:t>e</m:t>
+                  </m:r>
+                </m:e>
+                <m:sup>
+                  <m:r>
+                    <w:rPr>
+                      <w:rFonts w:ascii="Cambria Math" w:hAnsi="Cambria Math" w:cs="Tahoma"/>
+                    </w:rPr>
+                    <m:t>-8,46*</m:t>
+                  </m:r>
+                  <m:r>
+                    <w:rPr>
+                      <w:rFonts w:ascii="Cambria Math" w:hAnsi="Cambria Math" w:cs="Tahoma"/>
+                    </w:rPr>
+                    <m:t>0,01</m:t>
+                  </m:r>
+                </m:sup>
+              </m:sSup>
+              <m:r>
+                <w:rPr>
+                  <w:rFonts w:ascii="Cambria Math" w:hAnsi="Cambria Math" w:cs="Tahoma"/>
+                </w:rPr>
+                <m:t>)</m:t>
+              </m:r>
+            </m:den>
+          </m:f>
+          <m:r>
+            <w:rPr>
+              <w:rFonts w:ascii="Cambria Math" w:hAnsi="Cambria Math" w:cs="Tahoma"/>
+            </w:rPr>
+            <m:t>=</m:t>
+          </m:r>
+          <m:f>
+            <m:fPr>
+              <m:ctrlPr>
+                <w:rPr>
+                  <w:rFonts w:ascii="Cambria Math" w:hAnsi="Cambria Math" w:cs="Tahoma"/>
+                  <w:i/>
+                </w:rPr>
+              </m:ctrlPr>
+            </m:fPr>
+            <m:num>
+              <m:r>
+                <w:rPr>
+                  <w:rFonts w:ascii="Cambria Math" w:hAnsi="Cambria Math" w:cs="Tahoma"/>
+                </w:rPr>
+                <m:t>0,2632z-0,2531</m:t>
+              </m:r>
+              <m:ctrlPr>
+                <w:rPr>
+                  <w:rFonts w:ascii="Cambria Math" w:eastAsiaTheme="minorEastAsia" w:hAnsi="Cambria Math"/>
+                  <w:i/>
+                </w:rPr>
+              </m:ctrlPr>
+            </m:num>
+            <m:den>
+              <m:r>
+                <w:rPr>
+                  <w:rFonts w:ascii="Cambria Math" w:eastAsiaTheme="minorEastAsia" w:hAnsi="Cambria Math"/>
+                </w:rPr>
+                <m:t>z-0,9189</m:t>
+              </m:r>
+            </m:den>
+          </m:f>
+        </m:oMath>
+      </m:oMathPara>
+    </w:p>
+    <w:p>
+      <w:pPr>
+        <w:jc w:val="both"/>
+        <w:rPr>
+          <w:rFonts w:ascii="Cambria Math" w:hAnsi="Cambria Math"/>
+        </w:rPr>
+      </w:pPr>
     </w:p>
     <w:p>
       <w:pPr>
         <w:pStyle w:val="Ttulo1"/>
       </w:pPr>
-      <w:bookmarkStart w:id="8" w:name="_Toc149134257"/>
+      <w:bookmarkStart w:id="9" w:name="_Toc149717841"/>
       <w:r>
         <w:t>7</w:t>
       </w:r>
       <w:r>
         <w:t xml:space="preserve"> Conclusões</w:t>
       </w:r>
-      <w:bookmarkEnd w:id="8"/>
+      <w:bookmarkEnd w:id="9"/>
     </w:p>
     <w:p/>
     <w:sectPr>
@@ -10341,7 +12610,7 @@
 </file>
 
 <file path=word/styles.xml><?xml version="1.0" encoding="utf-8"?>
-<w:styles xmlns:mc="http://schemas.openxmlformats.org/markup-compatibility/2006" xmlns:r="http://schemas.openxmlformats.org/officeDocument/2006/relationships" xmlns:w="http://schemas.openxmlformats.org/wordprocessingml/2006/main" xmlns:w14="http://schemas.microsoft.com/office/word/2010/wordml" xmlns:w15="http://schemas.microsoft.com/office/word/2012/wordml" xmlns:w16cex="http://schemas.microsoft.com/office/word/2018/wordml/cex" xmlns:w16cid="http://schemas.microsoft.com/office/word/2016/wordml/cid" xmlns:w16="http://schemas.microsoft.com/office/word/2018/wordml" xmlns:w16sdtdh="http://schemas.microsoft.com/office/word/2020/wordml/sdtdatahash" xmlns:w16se="http://schemas.microsoft.com/office/word/2015/wordml/symex" mc:Ignorable="w14 w15 w16se w16cid w16 w16cex w16sdtdh">
+<w:styles xmlns:mc="http://schemas.openxmlformats.org/markup-compatibility/2006" xmlns:r="http://schemas.openxmlformats.org/officeDocument/2006/relationships" xmlns:w="http://schemas.openxmlformats.org/wordprocessingml/2006/main" xmlns:w14="http://schemas.microsoft.com/office/word/2010/wordml" xmlns:w15="http://schemas.microsoft.com/office/word/2012/wordml" xmlns:w16cid="http://schemas.microsoft.com/office/word/2016/wordml/cid" xmlns:w16se="http://schemas.microsoft.com/office/word/2015/wordml/symex" mc:Ignorable="w14 w15 w16se w16cid">
   <w:docDefaults>
     <w:rPrDefault>
       <w:rPr>
@@ -10359,7 +12628,7 @@
       </w:pPr>
     </w:pPrDefault>
   </w:docDefaults>
-  <w:latentStyles w:defLockedState="0" w:defUIPriority="99" w:defSemiHidden="0" w:defUnhideWhenUsed="0" w:defQFormat="0" w:count="376">
+  <w:latentStyles w:defLockedState="0" w:defUIPriority="99" w:defSemiHidden="0" w:defUnhideWhenUsed="0" w:defQFormat="0" w:count="375">
     <w:lsdException w:name="Normal" w:uiPriority="0" w:qFormat="1"/>
     <w:lsdException w:name="heading 1" w:uiPriority="9" w:qFormat="1"/>
     <w:lsdException w:name="heading 2" w:semiHidden="1" w:uiPriority="9" w:unhideWhenUsed="1" w:qFormat="1"/>
@@ -10735,7 +13004,6 @@
     <w:lsdException w:name="Smart Hyperlink" w:semiHidden="1" w:unhideWhenUsed="1"/>
     <w:lsdException w:name="Hashtag" w:semiHidden="1" w:unhideWhenUsed="1"/>
     <w:lsdException w:name="Unresolved Mention" w:semiHidden="1" w:unhideWhenUsed="1"/>
-    <w:lsdException w:name="Smart Link" w:semiHidden="1" w:unhideWhenUsed="1"/>
   </w:latentStyles>
   <w:style w:type="paragraph" w:default="1" w:styleId="Normal">
     <w:name w:val="Normal"/>
@@ -31835,7 +34103,7 @@
 </file>
 
 <file path=customXml/itemProps1.xml><?xml version="1.0" encoding="utf-8"?>
-<ds:datastoreItem xmlns:ds="http://schemas.openxmlformats.org/officeDocument/2006/customXml" ds:itemID="{0CABBA8D-81CE-40FA-8112-FC79C85277E2}">
+<ds:datastoreItem xmlns:ds="http://schemas.openxmlformats.org/officeDocument/2006/customXml" ds:itemID="{E7EA9028-EA09-4FA6-B70B-E9B802D24D3F}">
   <ds:schemaRefs>
     <ds:schemaRef ds:uri="http://schemas.openxmlformats.org/officeDocument/2006/bibliography"/>
   </ds:schemaRefs>

</xml_diff>

<commit_message>
Relatorio V2 - finalizado
</commit_message>
<xml_diff>
--- a/apresentacoes/Relatório - Controle.docx
+++ b/apresentacoes/Relatório - Controle.docx
@@ -341,7 +341,7 @@
           <w:r>
             <w:fldChar w:fldCharType="separate"/>
           </w:r>
-          <w:hyperlink w:anchor="_Toc149727066" w:history="1">
+          <w:hyperlink w:anchor="_Toc150264748" w:history="1">
             <w:r>
               <w:rPr>
                 <w:rStyle w:val="Hyperlink"/>
@@ -368,7 +368,7 @@
                 <w:noProof/>
                 <w:webHidden/>
               </w:rPr>
-              <w:instrText xml:space="preserve"> PAGEREF _Toc149727066 \h </w:instrText>
+              <w:instrText xml:space="preserve"> PAGEREF _Toc150264748 \h </w:instrText>
             </w:r>
             <w:r>
               <w:rPr>
@@ -411,7 +411,7 @@
               <w:lang w:eastAsia="pt-BR"/>
             </w:rPr>
           </w:pPr>
-          <w:hyperlink w:anchor="_Toc149727067" w:history="1">
+          <w:hyperlink w:anchor="_Toc150264749" w:history="1">
             <w:r>
               <w:rPr>
                 <w:rStyle w:val="Hyperlink"/>
@@ -438,7 +438,7 @@
                 <w:noProof/>
                 <w:webHidden/>
               </w:rPr>
-              <w:instrText xml:space="preserve"> PAGEREF _Toc149727067 \h </w:instrText>
+              <w:instrText xml:space="preserve"> PAGEREF _Toc150264749 \h </w:instrText>
             </w:r>
             <w:r>
               <w:rPr>
@@ -481,7 +481,7 @@
               <w:lang w:eastAsia="pt-BR"/>
             </w:rPr>
           </w:pPr>
-          <w:hyperlink w:anchor="_Toc149727068" w:history="1">
+          <w:hyperlink w:anchor="_Toc150264750" w:history="1">
             <w:r>
               <w:rPr>
                 <w:rStyle w:val="Hyperlink"/>
@@ -517,7 +517,7 @@
                 <w:noProof/>
                 <w:webHidden/>
               </w:rPr>
-              <w:instrText xml:space="preserve"> PAGEREF _Toc149727068 \h </w:instrText>
+              <w:instrText xml:space="preserve"> PAGEREF _Toc150264750 \h </w:instrText>
             </w:r>
             <w:r>
               <w:rPr>
@@ -560,7 +560,7 @@
               <w:lang w:eastAsia="pt-BR"/>
             </w:rPr>
           </w:pPr>
-          <w:hyperlink w:anchor="_Toc149727069" w:history="1">
+          <w:hyperlink w:anchor="_Toc150264751" w:history="1">
             <w:r>
               <w:rPr>
                 <w:rStyle w:val="Hyperlink"/>
@@ -587,7 +587,7 @@
                 <w:noProof/>
                 <w:webHidden/>
               </w:rPr>
-              <w:instrText xml:space="preserve"> PAGEREF _Toc149727069 \h </w:instrText>
+              <w:instrText xml:space="preserve"> PAGEREF _Toc150264751 \h </w:instrText>
             </w:r>
             <w:r>
               <w:rPr>
@@ -630,7 +630,7 @@
               <w:lang w:eastAsia="pt-BR"/>
             </w:rPr>
           </w:pPr>
-          <w:hyperlink w:anchor="_Toc149727070" w:history="1">
+          <w:hyperlink w:anchor="_Toc150264752" w:history="1">
             <w:r>
               <w:rPr>
                 <w:rStyle w:val="Hyperlink"/>
@@ -657,7 +657,7 @@
                 <w:noProof/>
                 <w:webHidden/>
               </w:rPr>
-              <w:instrText xml:space="preserve"> PAGEREF _Toc149727070 \h </w:instrText>
+              <w:instrText xml:space="preserve"> PAGEREF _Toc150264752 \h </w:instrText>
             </w:r>
             <w:r>
               <w:rPr>
@@ -700,7 +700,7 @@
               <w:lang w:eastAsia="pt-BR"/>
             </w:rPr>
           </w:pPr>
-          <w:hyperlink w:anchor="_Toc149727071" w:history="1">
+          <w:hyperlink w:anchor="_Toc150264753" w:history="1">
             <w:r>
               <w:rPr>
                 <w:rStyle w:val="Hyperlink"/>
@@ -727,7 +727,7 @@
                 <w:noProof/>
                 <w:webHidden/>
               </w:rPr>
-              <w:instrText xml:space="preserve"> PAGEREF _Toc149727071 \h </w:instrText>
+              <w:instrText xml:space="preserve"> PAGEREF _Toc150264753 \h </w:instrText>
             </w:r>
             <w:r>
               <w:rPr>
@@ -770,7 +770,7 @@
               <w:lang w:eastAsia="pt-BR"/>
             </w:rPr>
           </w:pPr>
-          <w:hyperlink w:anchor="_Toc149727072" w:history="1">
+          <w:hyperlink w:anchor="_Toc150264754" w:history="1">
             <w:r>
               <w:rPr>
                 <w:rStyle w:val="Hyperlink"/>
@@ -797,7 +797,7 @@
                 <w:noProof/>
                 <w:webHidden/>
               </w:rPr>
-              <w:instrText xml:space="preserve"> PAGEREF _Toc149727072 \h </w:instrText>
+              <w:instrText xml:space="preserve"> PAGEREF _Toc150264754 \h </w:instrText>
             </w:r>
             <w:r>
               <w:rPr>
@@ -840,7 +840,7 @@
               <w:lang w:eastAsia="pt-BR"/>
             </w:rPr>
           </w:pPr>
-          <w:hyperlink w:anchor="_Toc149727073" w:history="1">
+          <w:hyperlink w:anchor="_Toc150264755" w:history="1">
             <w:r>
               <w:rPr>
                 <w:rStyle w:val="Hyperlink"/>
@@ -867,7 +867,7 @@
                 <w:noProof/>
                 <w:webHidden/>
               </w:rPr>
-              <w:instrText xml:space="preserve"> PAGEREF _Toc149727073 \h </w:instrText>
+              <w:instrText xml:space="preserve"> PAGEREF _Toc150264755 \h </w:instrText>
             </w:r>
             <w:r>
               <w:rPr>
@@ -910,7 +910,7 @@
               <w:lang w:eastAsia="pt-BR"/>
             </w:rPr>
           </w:pPr>
-          <w:hyperlink w:anchor="_Toc149727074" w:history="1">
+          <w:hyperlink w:anchor="_Toc150264756" w:history="1">
             <w:r>
               <w:rPr>
                 <w:rStyle w:val="Hyperlink"/>
@@ -937,7 +937,7 @@
                 <w:noProof/>
                 <w:webHidden/>
               </w:rPr>
-              <w:instrText xml:space="preserve"> PAGEREF _Toc149727074 \h </w:instrText>
+              <w:instrText xml:space="preserve"> PAGEREF _Toc150264756 \h </w:instrText>
             </w:r>
             <w:r>
               <w:rPr>
@@ -957,7 +957,7 @@
                 <w:noProof/>
                 <w:webHidden/>
               </w:rPr>
-              <w:t>17</w:t>
+              <w:t>21</w:t>
             </w:r>
             <w:r>
               <w:rPr>
@@ -1172,7 +1172,7 @@
       <w:pPr>
         <w:pStyle w:val="Ttulo1"/>
       </w:pPr>
-      <w:bookmarkStart w:id="0" w:name="_Toc149727066"/>
+      <w:bookmarkStart w:id="0" w:name="_Toc150264748"/>
       <w:r>
         <w:t xml:space="preserve">1 </w:t>
       </w:r>
@@ -1404,7 +1404,7 @@
       <w:pPr>
         <w:pStyle w:val="Ttulo1"/>
       </w:pPr>
-      <w:bookmarkStart w:id="1" w:name="_Toc149727067"/>
+      <w:bookmarkStart w:id="1" w:name="_Toc150264749"/>
       <w:r>
         <w:t>2 Funcionamento</w:t>
       </w:r>
@@ -1456,7 +1456,7 @@
       <w:pPr>
         <w:pStyle w:val="Ttulo2"/>
       </w:pPr>
-      <w:bookmarkStart w:id="2" w:name="_Toc149727068"/>
+      <w:bookmarkStart w:id="2" w:name="_Toc150264750"/>
       <w:r>
         <w:t xml:space="preserve">2.1 </w:t>
       </w:r>
@@ -1746,7 +1746,7 @@
       <w:pPr>
         <w:pStyle w:val="Ttulo2"/>
       </w:pPr>
-      <w:bookmarkStart w:id="3" w:name="_Toc149727069"/>
+      <w:bookmarkStart w:id="3" w:name="_Toc150264751"/>
       <w:r>
         <w:t>2.2 Interface</w:t>
       </w:r>
@@ -1779,7 +1779,7 @@
           <w:noProof/>
         </w:rPr>
         <w:drawing>
-          <wp:inline distT="0" distB="0" distL="0" distR="0" wp14:anchorId="5BC5C6D8" wp14:editId="272444F2">
+          <wp:inline distT="0" distB="0" distL="0" distR="0" wp14:anchorId="5BC5C6D8" wp14:editId="0D6B43CD">
             <wp:extent cx="4525010" cy="3264458"/>
             <wp:effectExtent l="0" t="0" r="0" b="0"/>
             <wp:docPr id="1220853984" name="Imagem 1" descr="Interface gráfica do usuário, Aplicativo&#10;&#10;Descrição gerada automaticamente"/>
@@ -1847,7 +1847,7 @@
         </w:rPr>
         <w:lastRenderedPageBreak/>
         <w:drawing>
-          <wp:inline distT="0" distB="0" distL="0" distR="0" wp14:anchorId="3F7E4194" wp14:editId="76EAC213">
+          <wp:inline distT="0" distB="0" distL="0" distR="0" wp14:anchorId="3F7E4194" wp14:editId="5F319D45">
             <wp:extent cx="4470706" cy="3240000"/>
             <wp:effectExtent l="0" t="0" r="6350" b="0"/>
             <wp:docPr id="94214145" name="Imagem 1" descr="Tabela&#10;&#10;Descrição gerada automaticamente"/>
@@ -1907,8 +1907,8 @@
           <w:noProof/>
         </w:rPr>
         <w:drawing>
-          <wp:inline distT="0" distB="0" distL="0" distR="0" wp14:anchorId="12792560" wp14:editId="2F6C31F2">
-            <wp:extent cx="5400040" cy="3035935"/>
+          <wp:inline distT="0" distB="0" distL="0" distR="0" wp14:anchorId="12792560" wp14:editId="1FC0E31F">
+            <wp:extent cx="4482000" cy="2519807"/>
             <wp:effectExtent l="0" t="0" r="0" b="0"/>
             <wp:docPr id="806703427" name="Imagem 1" descr="Uma imagem contendo Tabela&#10;&#10;Descrição gerada automaticamente"/>
             <wp:cNvGraphicFramePr>
@@ -1930,7 +1930,7 @@
                   <pic:spPr>
                     <a:xfrm>
                       <a:off x="0" y="0"/>
-                      <a:ext cx="5400040" cy="3035935"/>
+                      <a:ext cx="4482000" cy="2519807"/>
                     </a:xfrm>
                     <a:prstGeom prst="rect">
                       <a:avLst/>
@@ -1947,7 +1947,7 @@
       <w:pPr>
         <w:pStyle w:val="Ttulo1"/>
       </w:pPr>
-      <w:bookmarkStart w:id="4" w:name="_Toc149727070"/>
+      <w:bookmarkStart w:id="4" w:name="_Toc150264752"/>
       <w:r>
         <w:t>3</w:t>
       </w:r>
@@ -2827,6 +2827,11 @@
       </w:pPr>
       <w:r>
         <w:tab/>
+      </w:r>
+      <w:r>
+        <w:t xml:space="preserve">Estes valores foram escolhidos de acordo com a resolução do PWM no microcontrolador. </w:t>
+      </w:r>
+      <w:r>
         <w:t xml:space="preserve">Com as entradas definidas podemos realizar o ensaio, a ideia foi coletar a quantidade de pulsos do encoder no decorrer de 3 segundo pois era suficiente para estabilizar o sistema. Com esses dados será realizado 4 abordagens, duas abordagens analíticas, usando os dados de posição e velocidade e duas técnicas computacionais, usando o </w:t>
       </w:r>
       <w:r>
@@ -6851,7 +6856,7 @@
       <w:pPr>
         <w:pStyle w:val="Ttulo1"/>
       </w:pPr>
-      <w:bookmarkStart w:id="5" w:name="_Toc149727071"/>
+      <w:bookmarkStart w:id="5" w:name="_Toc150264753"/>
       <w:r>
         <w:lastRenderedPageBreak/>
         <w:t>4</w:t>
@@ -6991,7 +6996,7 @@
       <w:pPr>
         <w:pStyle w:val="Ttulo1"/>
       </w:pPr>
-      <w:bookmarkStart w:id="6" w:name="_Toc149727072"/>
+      <w:bookmarkStart w:id="6" w:name="_Toc150264754"/>
       <w:r>
         <w:lastRenderedPageBreak/>
         <w:t>5</w:t>
@@ -10289,7 +10294,7 @@
       <w:pPr>
         <w:pStyle w:val="Ttulo1"/>
       </w:pPr>
-      <w:bookmarkStart w:id="7" w:name="_Toc149727073"/>
+      <w:bookmarkStart w:id="7" w:name="_Toc150264755"/>
       <w:r>
         <w:t>6</w:t>
       </w:r>
@@ -11317,7 +11322,13 @@
                     <w:rPr>
                       <w:rFonts w:ascii="Cambria Math" w:hAnsi="Cambria Math"/>
                     </w:rPr>
-                    <m:t xml:space="preserve">A= </m:t>
+                    <m:t>B</m:t>
+                  </m:r>
+                  <m:r>
+                    <w:rPr>
+                      <w:rFonts w:ascii="Cambria Math" w:hAnsi="Cambria Math"/>
+                    </w:rPr>
+                    <m:t xml:space="preserve">= </m:t>
                   </m:r>
                   <m:func>
                     <m:funcPr>
@@ -13603,7 +13614,31 @@
           <w:rFonts w:eastAsiaTheme="minorEastAsia"/>
         </w:rPr>
         <w:tab/>
-        <w:t>Sendo “u” a entrada e “y” a saída do sistema, sendo está a última a que será aplicada no motor. Aplicando o mesmo cálculo para os outros controladores achamos as seguintes equações de diferenças:</w:t>
+        <w:t>Sendo “u” a entrada</w:t>
+      </w:r>
+      <w:r>
+        <w:rPr>
+          <w:rFonts w:eastAsiaTheme="minorEastAsia"/>
+        </w:rPr>
+        <w:t xml:space="preserve">, o erro, </w:t>
+      </w:r>
+      <w:r>
+        <w:rPr>
+          <w:rFonts w:eastAsiaTheme="minorEastAsia"/>
+        </w:rPr>
+        <w:t>e “y” a saída do sistema</w:t>
+      </w:r>
+      <w:r>
+        <w:rPr>
+          <w:rFonts w:eastAsiaTheme="minorEastAsia"/>
+        </w:rPr>
+        <w:t>, o PWM</w:t>
+      </w:r>
+      <w:r>
+        <w:rPr>
+          <w:rFonts w:eastAsiaTheme="minorEastAsia"/>
+        </w:rPr>
+        <w:t>, sendo está a última a que será aplicada no motor. Aplicando o mesmo cálculo para os outros controladores achamos as seguintes equações de diferenças:</w:t>
       </w:r>
     </w:p>
     <w:p>
@@ -14186,12 +14221,30 @@
         <w:t>com o</w:t>
       </w:r>
       <w:r>
-        <w:t xml:space="preserve"> simulado, como segue no seguinte gráfico:</w:t>
+        <w:t xml:space="preserve"> simulado, como segue no</w:t>
+      </w:r>
+      <w:r>
+        <w:t>s</w:t>
+      </w:r>
+      <w:r>
+        <w:t xml:space="preserve"> seguinte</w:t>
+      </w:r>
+      <w:r>
+        <w:t>s</w:t>
+      </w:r>
+      <w:r>
+        <w:t xml:space="preserve"> gráfico</w:t>
+      </w:r>
+      <w:r>
+        <w:t>s</w:t>
+      </w:r>
+      <w:r>
+        <w:t>:</w:t>
       </w:r>
     </w:p>
     <w:p>
       <w:pPr>
-        <w:jc w:val="both"/>
+        <w:jc w:val="center"/>
       </w:pPr>
       <w:r>
         <w:rPr>
@@ -14199,10 +14252,10 @@
         </w:rPr>
         <w:lastRenderedPageBreak/>
         <w:drawing>
-          <wp:inline distT="0" distB="0" distL="0" distR="0" wp14:anchorId="6B5A9559" wp14:editId="3F1610D4">
-            <wp:extent cx="5400040" cy="3988435"/>
-            <wp:effectExtent l="0" t="0" r="0" b="0"/>
-            <wp:docPr id="319549933" name="Imagem 1" descr="Gráfico, Gráfico de linhas&#10;&#10;Descrição gerada automaticamente"/>
+          <wp:inline distT="0" distB="0" distL="0" distR="0" wp14:anchorId="535F820A" wp14:editId="3F8C86B8">
+            <wp:extent cx="4562475" cy="3421856"/>
+            <wp:effectExtent l="0" t="0" r="0" b="7620"/>
+            <wp:docPr id="417442642" name="Imagem 1" descr="Gráfico, Gráfico de linhas&#10;&#10;Descrição gerada automaticamente"/>
             <wp:cNvGraphicFramePr>
               <a:graphicFrameLocks xmlns:a="http://schemas.openxmlformats.org/drawingml/2006/main" noChangeAspect="1"/>
             </wp:cNvGraphicFramePr>
@@ -14210,30 +14263,132 @@
               <a:graphicData uri="http://schemas.openxmlformats.org/drawingml/2006/picture">
                 <pic:pic xmlns:pic="http://schemas.openxmlformats.org/drawingml/2006/picture">
                   <pic:nvPicPr>
-                    <pic:cNvPr id="319549933" name="Imagem 1" descr="Gráfico, Gráfico de linhas&#10;&#10;Descrição gerada automaticamente"/>
+                    <pic:cNvPr id="417442642" name="Imagem 1" descr="Gráfico, Gráfico de linhas&#10;&#10;Descrição gerada automaticamente"/>
                     <pic:cNvPicPr/>
                   </pic:nvPicPr>
-                  <pic:blipFill rotWithShape="1">
-                    <a:blip r:embed="rId28"/>
-                    <a:srcRect t="1874"/>
-                    <a:stretch/>
+                  <pic:blipFill>
+                    <a:blip r:embed="rId28">
+                      <a:extLst>
+                        <a:ext uri="{28A0092B-C50C-407E-A947-70E740481C1C}">
+                          <a14:useLocalDpi xmlns:a14="http://schemas.microsoft.com/office/drawing/2010/main" val="0"/>
+                        </a:ext>
+                      </a:extLst>
+                    </a:blip>
+                    <a:stretch>
+                      <a:fillRect/>
+                    </a:stretch>
                   </pic:blipFill>
-                  <pic:spPr bwMode="auto">
+                  <pic:spPr>
                     <a:xfrm>
                       <a:off x="0" y="0"/>
-                      <a:ext cx="5400040" cy="3988435"/>
+                      <a:ext cx="4565357" cy="3424017"/>
                     </a:xfrm>
                     <a:prstGeom prst="rect">
                       <a:avLst/>
                     </a:prstGeom>
-                    <a:ln>
-                      <a:noFill/>
-                    </a:ln>
-                    <a:extLst>
-                      <a:ext uri="{53640926-AAD7-44D8-BBD7-CCE9431645EC}">
-                        <a14:shadowObscured xmlns:a14="http://schemas.microsoft.com/office/drawing/2010/main"/>
-                      </a:ext>
-                    </a:extLst>
+                  </pic:spPr>
+                </pic:pic>
+              </a:graphicData>
+            </a:graphic>
+          </wp:inline>
+        </w:drawing>
+      </w:r>
+    </w:p>
+    <w:p>
+      <w:pPr>
+        <w:jc w:val="center"/>
+      </w:pPr>
+      <w:r>
+        <w:rPr>
+          <w:noProof/>
+        </w:rPr>
+        <w:drawing>
+          <wp:inline distT="0" distB="0" distL="0" distR="0" wp14:anchorId="71EAA439" wp14:editId="02D9514C">
+            <wp:extent cx="4560000" cy="3420000"/>
+            <wp:effectExtent l="0" t="0" r="0" b="9525"/>
+            <wp:docPr id="1377780051" name="Imagem 2" descr="Gráfico&#10;&#10;Descrição gerada automaticamente"/>
+            <wp:cNvGraphicFramePr>
+              <a:graphicFrameLocks xmlns:a="http://schemas.openxmlformats.org/drawingml/2006/main" noChangeAspect="1"/>
+            </wp:cNvGraphicFramePr>
+            <a:graphic xmlns:a="http://schemas.openxmlformats.org/drawingml/2006/main">
+              <a:graphicData uri="http://schemas.openxmlformats.org/drawingml/2006/picture">
+                <pic:pic xmlns:pic="http://schemas.openxmlformats.org/drawingml/2006/picture">
+                  <pic:nvPicPr>
+                    <pic:cNvPr id="1377780051" name="Imagem 2" descr="Gráfico&#10;&#10;Descrição gerada automaticamente"/>
+                    <pic:cNvPicPr/>
+                  </pic:nvPicPr>
+                  <pic:blipFill>
+                    <a:blip r:embed="rId29">
+                      <a:extLst>
+                        <a:ext uri="{28A0092B-C50C-407E-A947-70E740481C1C}">
+                          <a14:useLocalDpi xmlns:a14="http://schemas.microsoft.com/office/drawing/2010/main" val="0"/>
+                        </a:ext>
+                      </a:extLst>
+                    </a:blip>
+                    <a:stretch>
+                      <a:fillRect/>
+                    </a:stretch>
+                  </pic:blipFill>
+                  <pic:spPr>
+                    <a:xfrm>
+                      <a:off x="0" y="0"/>
+                      <a:ext cx="4560000" cy="3420000"/>
+                    </a:xfrm>
+                    <a:prstGeom prst="rect">
+                      <a:avLst/>
+                    </a:prstGeom>
+                  </pic:spPr>
+                </pic:pic>
+              </a:graphicData>
+            </a:graphic>
+          </wp:inline>
+        </w:drawing>
+      </w:r>
+    </w:p>
+    <w:p>
+      <w:pPr>
+        <w:jc w:val="center"/>
+      </w:pPr>
+      <w:r>
+        <w:rPr>
+          <w:noProof/>
+        </w:rPr>
+        <w:lastRenderedPageBreak/>
+        <w:drawing>
+          <wp:inline distT="0" distB="0" distL="0" distR="0" wp14:anchorId="4BC1B64A" wp14:editId="4EBFB015">
+            <wp:extent cx="4560000" cy="3420000"/>
+            <wp:effectExtent l="0" t="0" r="0" b="9525"/>
+            <wp:docPr id="636846187" name="Imagem 3" descr="Gráfico&#10;&#10;Descrição gerada automaticamente"/>
+            <wp:cNvGraphicFramePr>
+              <a:graphicFrameLocks xmlns:a="http://schemas.openxmlformats.org/drawingml/2006/main" noChangeAspect="1"/>
+            </wp:cNvGraphicFramePr>
+            <a:graphic xmlns:a="http://schemas.openxmlformats.org/drawingml/2006/main">
+              <a:graphicData uri="http://schemas.openxmlformats.org/drawingml/2006/picture">
+                <pic:pic xmlns:pic="http://schemas.openxmlformats.org/drawingml/2006/picture">
+                  <pic:nvPicPr>
+                    <pic:cNvPr id="636846187" name="Imagem 3" descr="Gráfico&#10;&#10;Descrição gerada automaticamente"/>
+                    <pic:cNvPicPr/>
+                  </pic:nvPicPr>
+                  <pic:blipFill>
+                    <a:blip r:embed="rId30">
+                      <a:extLst>
+                        <a:ext uri="{28A0092B-C50C-407E-A947-70E740481C1C}">
+                          <a14:useLocalDpi xmlns:a14="http://schemas.microsoft.com/office/drawing/2010/main" val="0"/>
+                        </a:ext>
+                      </a:extLst>
+                    </a:blip>
+                    <a:stretch>
+                      <a:fillRect/>
+                    </a:stretch>
+                  </pic:blipFill>
+                  <pic:spPr>
+                    <a:xfrm>
+                      <a:off x="0" y="0"/>
+                      <a:ext cx="4560000" cy="3420000"/>
+                    </a:xfrm>
+                    <a:prstGeom prst="rect">
+                      <a:avLst/>
+                    </a:prstGeom>
                   </pic:spPr>
                 </pic:pic>
               </a:graphicData>
@@ -14248,7 +14403,25 @@
       </w:pPr>
       <w:r>
         <w:tab/>
-        <w:t>Sendo a curva amarela a real e a azul a simulada.</w:t>
+        <w:t xml:space="preserve">Sendo a curva </w:t>
+      </w:r>
+      <w:r>
+        <w:t>vermelha</w:t>
+      </w:r>
+      <w:r>
+        <w:t xml:space="preserve"> a </w:t>
+      </w:r>
+      <w:r>
+        <w:t>simulada</w:t>
+      </w:r>
+      <w:r>
+        <w:t xml:space="preserve"> e a azul a </w:t>
+      </w:r>
+      <w:r>
+        <w:t>real</w:t>
+      </w:r>
+      <w:r>
+        <w:t>.</w:t>
       </w:r>
     </w:p>
     <w:p>
@@ -14617,7 +14790,7 @@
                     <pic:cNvPicPr/>
                   </pic:nvPicPr>
                   <pic:blipFill>
-                    <a:blip r:embed="rId29"/>
+                    <a:blip r:embed="rId31"/>
                     <a:stretch>
                       <a:fillRect/>
                     </a:stretch>
@@ -14881,13 +15054,7 @@
                 <w:rPr>
                   <w:rFonts w:ascii="Cambria Math" w:hAnsi="Cambria Math"/>
                 </w:rPr>
-                <m:t>PV</m:t>
-              </m:r>
-              <m:r>
-                <w:rPr>
-                  <w:rFonts w:ascii="Cambria Math" w:hAnsi="Cambria Math"/>
-                </w:rPr>
-                <m:t xml:space="preserve">(t) </m:t>
+                <m:t xml:space="preserve">PV(t) </m:t>
               </m:r>
             </m:e>
           </m:nary>
@@ -14903,7 +15070,7 @@
       <w:pPr>
         <w:pStyle w:val="Ttulo1"/>
       </w:pPr>
-      <w:bookmarkStart w:id="8" w:name="_Toc149727074"/>
+      <w:bookmarkStart w:id="8" w:name="_Toc150264756"/>
       <w:r>
         <w:t>7</w:t>
       </w:r>
@@ -14930,7 +15097,13 @@
         <w:t xml:space="preserve">Outro motivo é a zona morta do motor </w:t>
       </w:r>
       <w:r>
-        <w:t>é uma tensão entre 0 e uma certa tensão, neste espaço o motor não se mexe por questões mecânicas, como o atrito estático e momentos.</w:t>
+        <w:t xml:space="preserve">é uma tensão entre 0 e uma certa tensão, </w:t>
+      </w:r>
+      <w:r>
+        <w:t xml:space="preserve">sendo </w:t>
+      </w:r>
+      <w:r>
+        <w:t>neste espaço o motor não se mexe por questões mecânicas, como o atrito estático e momentos.</w:t>
       </w:r>
     </w:p>
     <w:p>

</xml_diff>